<commit_message>
Zmiana w J + charakterystyka Bodego
</commit_message>
<xml_diff>
--- a/Ostatecznie/Projekt Napęd Cios Duda.docx
+++ b/Ostatecznie/Projekt Napęd Cios Duda.docx
@@ -8054,7 +8054,19 @@
             <w:rPr>
               <w:rFonts w:ascii="Cambria Math" w:hAnsi="Cambria Math"/>
             </w:rPr>
-            <m:t>J=11∙</m:t>
+            <m:t>J=</m:t>
+          </m:r>
+          <m:r>
+            <w:rPr>
+              <w:rFonts w:ascii="Cambria Math" w:hAnsi="Cambria Math"/>
+            </w:rPr>
+            <m:t>2</m:t>
+          </m:r>
+          <m:r>
+            <w:rPr>
+              <w:rFonts w:ascii="Cambria Math" w:hAnsi="Cambria Math"/>
+            </w:rPr>
+            <m:t>∙</m:t>
           </m:r>
           <m:sSub>
             <m:sSubPr>
@@ -8086,7 +8098,31 @@
             <w:rPr>
               <w:rFonts w:ascii="Cambria Math" w:hAnsi="Cambria Math"/>
             </w:rPr>
-            <m:t>=11∙0,75=8,25 [kg∙</m:t>
+            <m:t>=</m:t>
+          </m:r>
+          <m:r>
+            <w:rPr>
+              <w:rFonts w:ascii="Cambria Math" w:hAnsi="Cambria Math"/>
+            </w:rPr>
+            <m:t>2</m:t>
+          </m:r>
+          <m:r>
+            <w:rPr>
+              <w:rFonts w:ascii="Cambria Math" w:hAnsi="Cambria Math"/>
+            </w:rPr>
+            <m:t>∙0,75=</m:t>
+          </m:r>
+          <m:r>
+            <w:rPr>
+              <w:rFonts w:ascii="Cambria Math" w:hAnsi="Cambria Math"/>
+            </w:rPr>
+            <m:t>1,5</m:t>
+          </m:r>
+          <m:r>
+            <w:rPr>
+              <w:rFonts w:ascii="Cambria Math" w:hAnsi="Cambria Math"/>
+            </w:rPr>
+            <m:t xml:space="preserve"> [kg∙</m:t>
           </m:r>
           <m:sSup>
             <m:sSupPr>
@@ -8257,7 +8293,13 @@
                 <w:rPr>
                   <w:rFonts w:ascii="Cambria Math" w:eastAsiaTheme="minorEastAsia" w:hAnsi="Cambria Math"/>
                 </w:rPr>
-                <m:t>8,25∙0,253</m:t>
+                <m:t>1,5</m:t>
+              </m:r>
+              <m:r>
+                <w:rPr>
+                  <w:rFonts w:ascii="Cambria Math" w:eastAsiaTheme="minorEastAsia" w:hAnsi="Cambria Math"/>
+                </w:rPr>
+                <m:t>∙0,253</m:t>
               </m:r>
             </m:num>
             <m:den>
@@ -8293,7 +8335,19 @@
             <w:rPr>
               <w:rFonts w:ascii="Cambria Math" w:eastAsiaTheme="minorEastAsia" w:hAnsi="Cambria Math"/>
             </w:rPr>
-            <m:t>=0,259 [s]</m:t>
+            <m:t>=0,</m:t>
+          </m:r>
+          <m:r>
+            <w:rPr>
+              <w:rFonts w:ascii="Cambria Math" w:eastAsiaTheme="minorEastAsia" w:hAnsi="Cambria Math"/>
+            </w:rPr>
+            <m:t>0469</m:t>
+          </m:r>
+          <m:r>
+            <w:rPr>
+              <w:rFonts w:ascii="Cambria Math" w:eastAsiaTheme="minorEastAsia" w:hAnsi="Cambria Math"/>
+            </w:rPr>
+            <m:t xml:space="preserve"> [s]</m:t>
           </m:r>
         </m:oMath>
       </m:oMathPara>
@@ -9253,7 +9307,7 @@
               <w:rPr>
                 <w:rFonts w:ascii="Times New Roman" w:hAnsi="Times New Roman"/>
               </w:rPr>
-              <w:t>8,25</w:t>
+              <w:t>1,5</w:t>
             </w:r>
           </w:p>
         </w:tc>
@@ -9277,13 +9331,7 @@
               <w:rPr>
                 <w:rFonts w:ascii="Times New Roman" w:hAnsi="Times New Roman"/>
               </w:rPr>
-              <w:t>0,</w:t>
-            </w:r>
-            <w:r>
-              <w:rPr>
-                <w:rFonts w:ascii="Times New Roman" w:hAnsi="Times New Roman"/>
-              </w:rPr>
-              <w:t>259</w:t>
+              <w:t>0,0469</w:t>
             </w:r>
           </w:p>
         </w:tc>
@@ -9652,7 +9700,13 @@
                 <w:rPr>
                   <w:rFonts w:ascii="Cambria Math" w:hAnsi="Cambria Math"/>
                 </w:rPr>
-                <m:t>0,003875</m:t>
+                <m:t>0.00035</m:t>
+              </m:r>
+              <m:r>
+                <w:rPr>
+                  <w:rFonts w:ascii="Cambria Math" w:hAnsi="Cambria Math"/>
+                </w:rPr>
+                <m:t>23</m:t>
               </m:r>
               <m:sSup>
                 <m:sSupPr>
@@ -9684,7 +9738,19 @@
                 <w:rPr>
                   <w:rFonts w:ascii="Cambria Math" w:hAnsi="Cambria Math"/>
                 </w:rPr>
-                <m:t>+0,516s+1</m:t>
+                <m:t>+0,</m:t>
+              </m:r>
+              <m:r>
+                <w:rPr>
+                  <w:rFonts w:ascii="Cambria Math" w:hAnsi="Cambria Math"/>
+                </w:rPr>
+                <m:t>0469</m:t>
+              </m:r>
+              <m:r>
+                <w:rPr>
+                  <w:rFonts w:ascii="Cambria Math" w:hAnsi="Cambria Math"/>
+                </w:rPr>
+                <m:t>s+1</m:t>
               </m:r>
             </m:den>
           </m:f>
@@ -9958,7 +10024,13 @@
                 <w:rPr>
                   <w:rFonts w:ascii="Cambria Math" w:hAnsi="Cambria Math"/>
                 </w:rPr>
-                <m:t>2,04s</m:t>
+                <m:t>18,54</m:t>
+              </m:r>
+              <m:r>
+                <w:rPr>
+                  <w:rFonts w:ascii="Cambria Math" w:hAnsi="Cambria Math"/>
+                </w:rPr>
+                <m:t>s</m:t>
               </m:r>
             </m:num>
             <m:den>
@@ -9966,7 +10038,13 @@
                 <w:rPr>
                   <w:rFonts w:ascii="Cambria Math" w:hAnsi="Cambria Math"/>
                 </w:rPr>
-                <m:t>0,03875</m:t>
+                <m:t>0.000352</m:t>
+              </m:r>
+              <m:r>
+                <w:rPr>
+                  <w:rFonts w:ascii="Cambria Math" w:hAnsi="Cambria Math"/>
+                </w:rPr>
+                <m:t>3</m:t>
               </m:r>
               <m:sSup>
                 <m:sSupPr>
@@ -9998,7 +10076,19 @@
                 <w:rPr>
                   <w:rFonts w:ascii="Cambria Math" w:hAnsi="Cambria Math"/>
                 </w:rPr>
-                <m:t>+0,516s+1</m:t>
+                <m:t>+0,</m:t>
+              </m:r>
+              <m:r>
+                <w:rPr>
+                  <w:rFonts w:ascii="Cambria Math" w:hAnsi="Cambria Math"/>
+                </w:rPr>
+                <m:t>0469</m:t>
+              </m:r>
+              <m:r>
+                <w:rPr>
+                  <w:rFonts w:ascii="Cambria Math" w:hAnsi="Cambria Math"/>
+                </w:rPr>
+                <m:t>s+1</m:t>
               </m:r>
             </m:den>
           </m:f>
@@ -10223,12 +10313,12 @@
         <w:rPr>
           <w:rFonts w:ascii="Times New Roman" w:hAnsi="Times New Roman"/>
         </w:rPr>
-      </w:r>
-      <w:r>
-        <w:rPr>
-          <w:rFonts w:ascii="Times New Roman" w:hAnsi="Times New Roman"/>
-        </w:rPr>
         <w:instrText xml:space="preserve"> \* MERGEFORMAT </w:instrText>
+      </w:r>
+      <w:r>
+        <w:rPr>
+          <w:rFonts w:ascii="Times New Roman" w:hAnsi="Times New Roman"/>
+        </w:rPr>
       </w:r>
       <w:r>
         <w:rPr>
@@ -11565,13 +11655,7 @@
                 <w:rPr>
                   <w:rFonts w:ascii="Cambria Math" w:eastAsiaTheme="minorEastAsia" w:hAnsi="Cambria Math"/>
                 </w:rPr>
-                <m:t>m</m:t>
-              </m:r>
-              <m:r>
-                <w:rPr>
-                  <w:rFonts w:ascii="Cambria Math" w:eastAsiaTheme="minorEastAsia" w:hAnsi="Cambria Math"/>
-                </w:rPr>
-                <m:t>s+1</m:t>
+                <m:t>ms+1</m:t>
               </m:r>
             </m:num>
             <m:den>
@@ -11579,13 +11663,7 @@
                 <w:rPr>
                   <w:rFonts w:ascii="Cambria Math" w:eastAsiaTheme="minorEastAsia" w:hAnsi="Cambria Math"/>
                 </w:rPr>
-                <m:t>V</m:t>
-              </m:r>
-              <m:r>
-                <w:rPr>
-                  <w:rFonts w:ascii="Cambria Math" w:eastAsiaTheme="minorEastAsia" w:hAnsi="Cambria Math"/>
-                </w:rPr>
-                <m:t>s</m:t>
+                <m:t>Vs</m:t>
               </m:r>
             </m:den>
           </m:f>
@@ -11618,13 +11696,7 @@
             <w:rPr>
               <w:rFonts w:ascii="Cambria Math" w:eastAsiaTheme="minorEastAsia" w:hAnsi="Cambria Math"/>
             </w:rPr>
-            <m:t>m</m:t>
-          </m:r>
-          <m:r>
-            <w:rPr>
-              <w:rFonts w:ascii="Cambria Math" w:eastAsiaTheme="minorEastAsia" w:hAnsi="Cambria Math"/>
-            </w:rPr>
-            <m:t>=</m:t>
+            <m:t>m=</m:t>
           </m:r>
           <m:sSub>
             <m:sSubPr>
@@ -11668,13 +11740,7 @@
             <w:rPr>
               <w:rFonts w:ascii="Cambria Math" w:eastAsiaTheme="minorEastAsia" w:hAnsi="Cambria Math"/>
             </w:rPr>
-            <m:t>V</m:t>
-          </m:r>
-          <m:r>
-            <w:rPr>
-              <w:rFonts w:ascii="Cambria Math" w:eastAsiaTheme="minorEastAsia" w:hAnsi="Cambria Math"/>
-            </w:rPr>
-            <m:t>=</m:t>
+            <m:t>V=</m:t>
           </m:r>
           <m:f>
             <m:fPr>
@@ -11862,13 +11928,7 @@
         <w:rPr>
           <w:rFonts w:ascii="Times New Roman" w:eastAsiaTheme="minorEastAsia" w:hAnsi="Times New Roman"/>
         </w:rPr>
-        <w:t xml:space="preserve"> definiowana jest jako </w:t>
-      </w:r>
-      <w:r>
-        <w:rPr>
-          <w:rFonts w:ascii="Times New Roman" w:eastAsiaTheme="minorEastAsia" w:hAnsi="Times New Roman"/>
-        </w:rPr>
-        <w:t>stała czasowa przebiegu prądu twornika</w:t>
+        <w:t xml:space="preserve"> definiowana jest jako stała czasowa przebiegu prądu twornika</w:t>
       </w:r>
     </w:p>
     <w:p>
@@ -12078,13 +12138,7 @@
                 <w:rPr>
                   <w:rFonts w:ascii="Cambria Math" w:hAnsi="Cambria Math"/>
                 </w:rPr>
-                <m:t>B</m:t>
-              </m:r>
-              <m:r>
-                <w:rPr>
-                  <w:rFonts w:ascii="Cambria Math" w:hAnsi="Cambria Math"/>
-                </w:rPr>
-                <m:t>s</m:t>
+                <m:t>Bs</m:t>
               </m:r>
             </m:num>
             <m:den>
@@ -12301,13 +12355,13 @@
             <w:rPr>
               <w:rFonts w:ascii="Cambria Math" w:eastAsiaTheme="minorEastAsia" w:hAnsi="Cambria Math"/>
             </w:rPr>
-            <m:t>=</m:t>
+            <m:t>=0.00</m:t>
           </m:r>
           <m:r>
             <w:rPr>
               <w:rFonts w:ascii="Cambria Math" w:eastAsiaTheme="minorEastAsia" w:hAnsi="Cambria Math"/>
             </w:rPr>
-            <m:t>0.0077</m:t>
+            <m:t>94</m:t>
           </m:r>
         </m:oMath>
       </m:oMathPara>
@@ -12382,13 +12436,13 @@
             <w:rPr>
               <w:rFonts w:ascii="Cambria Math" w:hAnsi="Cambria Math"/>
             </w:rPr>
-            <m:t>=</m:t>
+            <m:t>=0.</m:t>
           </m:r>
           <m:r>
             <w:rPr>
               <w:rFonts w:ascii="Cambria Math" w:hAnsi="Cambria Math"/>
             </w:rPr>
-            <m:t>0.25</m:t>
+            <m:t>0375</m:t>
           </m:r>
         </m:oMath>
       </m:oMathPara>
@@ -12440,13 +12494,13 @@
             <w:rPr>
               <w:rFonts w:ascii="Cambria Math" w:hAnsi="Cambria Math"/>
             </w:rPr>
-            <m:t>m=0.00</m:t>
+            <m:t>m=</m:t>
           </m:r>
           <m:r>
             <w:rPr>
-              <w:rFonts w:ascii="Cambria Math" w:hAnsi="Cambria Math"/>
+              <w:rFonts w:ascii="Cambria Math" w:eastAsiaTheme="minorEastAsia" w:hAnsi="Cambria Math"/>
             </w:rPr>
-            <m:t>77</m:t>
+            <m:t>0.0094</m:t>
           </m:r>
           <m:r>
             <w:rPr>
@@ -12458,7 +12512,7 @@
             <w:rPr>
               <w:rFonts w:ascii="Cambria Math" w:hAnsi="Cambria Math"/>
             </w:rPr>
-            <m:t>0.2782</m:t>
+            <m:t>7.121</m:t>
           </m:r>
         </m:oMath>
       </m:oMathPara>
@@ -12566,9 +12620,9 @@
             <m:num>
               <m:r>
                 <w:rPr>
-                  <w:rFonts w:ascii="Cambria Math" w:hAnsi="Cambria Math"/>
-                </w:rPr>
-                <m:t>0.0077</m:t>
+                  <w:rFonts w:ascii="Cambria Math" w:eastAsiaTheme="minorEastAsia" w:hAnsi="Cambria Math"/>
+                </w:rPr>
+                <m:t>0.0094</m:t>
               </m:r>
               <m:r>
                 <w:rPr>
@@ -12582,7 +12636,7 @@
                 <w:rPr>
                   <w:rFonts w:ascii="Cambria Math" w:hAnsi="Cambria Math"/>
                 </w:rPr>
-                <m:t>0.2782</m:t>
+                <m:t>7.121</m:t>
               </m:r>
               <m:r>
                 <w:rPr>
@@ -12605,13 +12659,7 @@
         <w:rPr>
           <w:rFonts w:ascii="Times New Roman" w:eastAsiaTheme="minorEastAsia" w:hAnsi="Times New Roman"/>
         </w:rPr>
-        <w:t xml:space="preserve">Korzystając z wyznaczonych parametrów możemy określić ograniczenie napięcia </w:t>
-      </w:r>
-      <w:r>
-        <w:rPr>
-          <w:rFonts w:ascii="Times New Roman" w:eastAsiaTheme="minorEastAsia" w:hAnsi="Times New Roman"/>
-        </w:rPr>
-        <w:t>u</w:t>
+        <w:t>Korzystając z wyznaczonych parametrów możemy określić ograniczenie napięcia u</w:t>
       </w:r>
       <w:r>
         <w:rPr>
@@ -12787,7 +12835,19 @@
             <w:rPr>
               <w:rFonts w:ascii="Cambria Math" w:eastAsiaTheme="minorEastAsia" w:hAnsi="Cambria Math"/>
             </w:rPr>
-            <m:t>8.4097</m:t>
+            <m:t>177</m:t>
+          </m:r>
+          <m:r>
+            <w:rPr>
+              <w:rFonts w:ascii="Cambria Math" w:eastAsiaTheme="minorEastAsia" w:hAnsi="Cambria Math"/>
+            </w:rPr>
+            <m:t>,</m:t>
+          </m:r>
+          <m:r>
+            <w:rPr>
+              <w:rFonts w:ascii="Cambria Math" w:eastAsiaTheme="minorEastAsia" w:hAnsi="Cambria Math"/>
+            </w:rPr>
+            <m:t>521</m:t>
           </m:r>
           <m:r>
             <w:rPr>
@@ -12826,19 +12886,7 @@
         <w:rPr>
           <w:rFonts w:ascii="Times New Roman" w:hAnsi="Times New Roman" w:cs="Times New Roman"/>
         </w:rPr>
-        <w:t xml:space="preserve">Dobór parametrów regulatora </w:t>
-      </w:r>
-      <w:r>
-        <w:rPr>
-          <w:rFonts w:ascii="Times New Roman" w:hAnsi="Times New Roman" w:cs="Times New Roman"/>
-        </w:rPr>
-        <w:t>prędkości</w:t>
-      </w:r>
-      <w:r>
-        <w:rPr>
-          <w:rFonts w:ascii="Times New Roman" w:hAnsi="Times New Roman" w:cs="Times New Roman"/>
-        </w:rPr>
-        <w:t xml:space="preserve"> (regulator PI)</w:t>
+        <w:t>Dobór parametrów regulatora prędkości (regulator PI)</w:t>
       </w:r>
     </w:p>
     <w:p>
@@ -13107,13 +13155,7 @@
             <w:rPr>
               <w:rFonts w:ascii="Cambria Math" w:hAnsi="Cambria Math"/>
             </w:rPr>
-            <m:t>=4β=</m:t>
-          </m:r>
-          <m:r>
-            <w:rPr>
-              <w:rFonts w:ascii="Cambria Math" w:hAnsi="Cambria Math"/>
-            </w:rPr>
-            <m:t>0.144</m:t>
+            <m:t>=4β=0.144</m:t>
           </m:r>
         </m:oMath>
       </m:oMathPara>
@@ -13272,7 +13314,7 @@
             <w:rPr>
               <w:rFonts w:ascii="Cambria Math" w:hAnsi="Cambria Math"/>
             </w:rPr>
-            <m:t>19.4782</m:t>
+            <m:t>74.7579</m:t>
           </m:r>
         </m:oMath>
       </m:oMathPara>
@@ -13378,13 +13420,7 @@
                 <w:rPr>
                   <w:rFonts w:ascii="Cambria Math" w:hAnsi="Cambria Math"/>
                 </w:rPr>
-                <m:t>Y</m:t>
-              </m:r>
-              <m:r>
-                <w:rPr>
-                  <w:rFonts w:ascii="Cambria Math" w:hAnsi="Cambria Math"/>
-                </w:rPr>
-                <m:t>∙</m:t>
+                <m:t>Y∙</m:t>
               </m:r>
               <m:sSub>
                 <m:sSubPr>
@@ -13424,7 +13460,13 @@
             <w:rPr>
               <w:rFonts w:ascii="Cambria Math" w:hAnsi="Cambria Math"/>
             </w:rPr>
-            <m:t>18.1933</m:t>
+            <m:t>0.86</m:t>
+          </m:r>
+          <m:r>
+            <w:rPr>
+              <w:rFonts w:ascii="Cambria Math" w:hAnsi="Cambria Math"/>
+            </w:rPr>
+            <m:t>2</m:t>
           </m:r>
         </m:oMath>
       </m:oMathPara>
@@ -13439,19 +13481,7 @@
         <w:rPr>
           <w:rFonts w:ascii="Times New Roman" w:hAnsi="Times New Roman"/>
         </w:rPr>
-        <w:t>Po podstawieniu, t</w:t>
-      </w:r>
-      <w:r>
-        <w:rPr>
-          <w:rFonts w:ascii="Times New Roman" w:hAnsi="Times New Roman"/>
-        </w:rPr>
-        <w:t>ransmitancja regulatora</w:t>
-      </w:r>
-      <w:r>
-        <w:rPr>
-          <w:rFonts w:ascii="Times New Roman" w:hAnsi="Times New Roman"/>
-        </w:rPr>
-        <w:t xml:space="preserve"> wynosi:</w:t>
+        <w:t>Po podstawieniu, transmitancja regulatora wynosi:</w:t>
       </w:r>
     </w:p>
     <w:p>
@@ -13648,7 +13678,19 @@
                 <w:rPr>
                   <w:rFonts w:ascii="Cambria Math" w:hAnsi="Cambria Math"/>
                 </w:rPr>
-                <m:t>2.8049s+19.4782</m:t>
+                <m:t>10,7651</m:t>
+              </m:r>
+              <m:r>
+                <w:rPr>
+                  <w:rFonts w:ascii="Cambria Math" w:hAnsi="Cambria Math"/>
+                </w:rPr>
+                <m:t>s+</m:t>
+              </m:r>
+              <m:r>
+                <w:rPr>
+                  <w:rFonts w:ascii="Cambria Math" w:hAnsi="Cambria Math"/>
+                </w:rPr>
+                <m:t>74,7579</m:t>
               </m:r>
             </m:num>
             <m:den>
@@ -13656,13 +13698,7 @@
                 <w:rPr>
                   <w:rFonts w:ascii="Cambria Math" w:hAnsi="Cambria Math"/>
                 </w:rPr>
-                <m:t>0.1440</m:t>
-              </m:r>
-              <m:r>
-                <w:rPr>
-                  <w:rFonts w:ascii="Cambria Math" w:hAnsi="Cambria Math"/>
-                </w:rPr>
-                <m:t>s</m:t>
+                <m:t>0.1440s</m:t>
               </m:r>
             </m:den>
           </m:f>
@@ -13714,6 +13750,7 @@
       <w:r>
         <w:rPr>
           <w:rFonts w:ascii="Times New Roman" w:hAnsi="Times New Roman"/>
+          <w:noProof/>
         </w:rPr>
         <w:lastRenderedPageBreak/>
         <w:drawing>
@@ -13832,6 +13869,7 @@
       <w:r>
         <w:rPr>
           <w:rFonts w:ascii="Times New Roman" w:hAnsi="Times New Roman"/>
+          <w:noProof/>
         </w:rPr>
         <w:drawing>
           <wp:inline distT="0" distB="0" distL="0" distR="0" wp14:anchorId="586B68F4" wp14:editId="2236B2FF">
@@ -13940,6 +13978,7 @@
       <w:r>
         <w:rPr>
           <w:rFonts w:ascii="Times New Roman" w:hAnsi="Times New Roman"/>
+          <w:noProof/>
         </w:rPr>
         <w:drawing>
           <wp:inline distT="0" distB="0" distL="0" distR="0" wp14:anchorId="02B0CE1C" wp14:editId="277DB59B">
@@ -14572,6 +14611,492 @@
       <w:pPr>
         <w:rPr>
           <w:rFonts w:ascii="Times New Roman" w:hAnsi="Times New Roman"/>
+          <w:noProof/>
+        </w:rPr>
+      </w:pPr>
+      <w:r>
+        <w:rPr>
+          <w:rFonts w:ascii="Times New Roman" w:hAnsi="Times New Roman"/>
+        </w:rPr>
+        <w:t xml:space="preserve">Przy pomocy aplikacji w </w:t>
+      </w:r>
+      <w:proofErr w:type="spellStart"/>
+      <w:r>
+        <w:rPr>
+          <w:rFonts w:ascii="Times New Roman" w:hAnsi="Times New Roman"/>
+        </w:rPr>
+        <w:t>Simulinku</w:t>
+      </w:r>
+      <w:proofErr w:type="spellEnd"/>
+      <w:r>
+        <w:rPr>
+          <w:rFonts w:ascii="Times New Roman" w:hAnsi="Times New Roman"/>
+        </w:rPr>
+        <w:t xml:space="preserve"> o nazwie „</w:t>
+      </w:r>
+      <w:r>
+        <w:rPr>
+          <w:rFonts w:ascii="Times New Roman" w:hAnsi="Times New Roman"/>
+        </w:rPr>
+        <w:t>M</w:t>
+      </w:r>
+      <w:r>
+        <w:rPr>
+          <w:rFonts w:ascii="Times New Roman" w:hAnsi="Times New Roman"/>
+        </w:rPr>
+        <w:t xml:space="preserve">odel </w:t>
+      </w:r>
+      <w:proofErr w:type="spellStart"/>
+      <w:r>
+        <w:rPr>
+          <w:rFonts w:ascii="Times New Roman" w:hAnsi="Times New Roman"/>
+        </w:rPr>
+        <w:t>L</w:t>
+      </w:r>
+      <w:r>
+        <w:rPr>
+          <w:rFonts w:ascii="Times New Roman" w:hAnsi="Times New Roman"/>
+        </w:rPr>
+        <w:t>inealizer</w:t>
+      </w:r>
+      <w:proofErr w:type="spellEnd"/>
+      <w:r>
+        <w:rPr>
+          <w:rFonts w:ascii="Times New Roman" w:hAnsi="Times New Roman"/>
+        </w:rPr>
+        <w:t>” wygenerowaliśmy charakterystykę amplitudowo fazową (</w:t>
+      </w:r>
+      <w:proofErr w:type="spellStart"/>
+      <w:r>
+        <w:rPr>
+          <w:rFonts w:ascii="Times New Roman" w:hAnsi="Times New Roman"/>
+        </w:rPr>
+        <w:t>Bode</w:t>
+      </w:r>
+      <w:proofErr w:type="spellEnd"/>
+      <w:r>
+        <w:rPr>
+          <w:rFonts w:ascii="Times New Roman" w:hAnsi="Times New Roman"/>
+        </w:rPr>
+        <w:t>), która prezentuje się następująco:</w:t>
+      </w:r>
+      <w:r>
+        <w:rPr>
+          <w:rFonts w:ascii="Times New Roman" w:hAnsi="Times New Roman"/>
+          <w:noProof/>
+        </w:rPr>
+        <w:t xml:space="preserve"> </w:t>
+      </w:r>
+    </w:p>
+    <w:p>
+      <w:pPr>
+        <w:keepNext/>
+        <w:jc w:val="center"/>
+      </w:pPr>
+      <w:r>
+        <w:rPr>
+          <w:rFonts w:ascii="Times New Roman" w:hAnsi="Times New Roman"/>
+          <w:noProof/>
+        </w:rPr>
+        <w:drawing>
+          <wp:inline distT="0" distB="0" distL="0" distR="0" wp14:anchorId="173D53FE" wp14:editId="40003AFA">
+            <wp:extent cx="5753100" cy="3905250"/>
+            <wp:effectExtent l="0" t="0" r="0" b="0"/>
+            <wp:docPr id="1216109647" name="Obraz 1" descr="Obraz zawierający tekst, linia, Wykres, diagram&#10;&#10;Opis wygenerowany automatycznie"/>
+            <wp:cNvGraphicFramePr>
+              <a:graphicFrameLocks xmlns:a="http://schemas.openxmlformats.org/drawingml/2006/main" noChangeAspect="1"/>
+            </wp:cNvGraphicFramePr>
+            <a:graphic xmlns:a="http://schemas.openxmlformats.org/drawingml/2006/main">
+              <a:graphicData uri="http://schemas.openxmlformats.org/drawingml/2006/picture">
+                <pic:pic xmlns:pic="http://schemas.openxmlformats.org/drawingml/2006/picture">
+                  <pic:nvPicPr>
+                    <pic:cNvPr id="1216109647" name="Obraz 1" descr="Obraz zawierający tekst, linia, Wykres, diagram&#10;&#10;Opis wygenerowany automatycznie"/>
+                    <pic:cNvPicPr>
+                      <a:picLocks noChangeAspect="1" noChangeArrowheads="1"/>
+                    </pic:cNvPicPr>
+                  </pic:nvPicPr>
+                  <pic:blipFill>
+                    <a:blip r:embed="rId33">
+                      <a:extLst>
+                        <a:ext uri="{28A0092B-C50C-407E-A947-70E740481C1C}">
+                          <a14:useLocalDpi xmlns:a14="http://schemas.microsoft.com/office/drawing/2010/main" val="0"/>
+                        </a:ext>
+                      </a:extLst>
+                    </a:blip>
+                    <a:srcRect/>
+                    <a:stretch>
+                      <a:fillRect/>
+                    </a:stretch>
+                  </pic:blipFill>
+                  <pic:spPr bwMode="auto">
+                    <a:xfrm>
+                      <a:off x="0" y="0"/>
+                      <a:ext cx="5753100" cy="3905250"/>
+                    </a:xfrm>
+                    <a:prstGeom prst="rect">
+                      <a:avLst/>
+                    </a:prstGeom>
+                    <a:noFill/>
+                    <a:ln>
+                      <a:noFill/>
+                    </a:ln>
+                  </pic:spPr>
+                </pic:pic>
+              </a:graphicData>
+            </a:graphic>
+          </wp:inline>
+        </w:drawing>
+      </w:r>
+    </w:p>
+    <w:p>
+      <w:pPr>
+        <w:pStyle w:val="Legenda"/>
+        <w:jc w:val="center"/>
+        <w:rPr>
+          <w:rFonts w:ascii="Times New Roman" w:hAnsi="Times New Roman"/>
+        </w:rPr>
+      </w:pPr>
+      <w:r>
+        <w:t xml:space="preserve">Rysunek </w:t>
+      </w:r>
+      <w:r>
+        <w:fldChar w:fldCharType="begin"/>
+      </w:r>
+      <w:r>
+        <w:instrText xml:space="preserve"> SEQ Rysunek \* ARABIC </w:instrText>
+      </w:r>
+      <w:r>
+        <w:fldChar w:fldCharType="separate"/>
+      </w:r>
+      <w:r>
+        <w:rPr>
+          <w:noProof/>
+        </w:rPr>
+        <w:t>12</w:t>
+      </w:r>
+      <w:r>
+        <w:fldChar w:fldCharType="end"/>
+      </w:r>
+      <w:r>
+        <w:t xml:space="preserve"> Charakterystyki Bodego</w:t>
+      </w:r>
+    </w:p>
+    <w:p>
+      <w:pPr>
+        <w:rPr>
+          <w:rFonts w:ascii="Times New Roman" w:hAnsi="Times New Roman"/>
+        </w:rPr>
+      </w:pPr>
+    </w:p>
+    <w:tbl>
+      <w:tblPr>
+        <w:tblStyle w:val="Tabela-Siatka"/>
+        <w:tblW w:w="0" w:type="auto"/>
+        <w:tblBorders>
+          <w:top w:val="none" w:sz="0" w:space="0" w:color="auto"/>
+          <w:left w:val="none" w:sz="0" w:space="0" w:color="auto"/>
+          <w:bottom w:val="none" w:sz="0" w:space="0" w:color="auto"/>
+          <w:right w:val="none" w:sz="0" w:space="0" w:color="auto"/>
+          <w:insideH w:val="none" w:sz="0" w:space="0" w:color="auto"/>
+          <w:insideV w:val="none" w:sz="0" w:space="0" w:color="auto"/>
+        </w:tblBorders>
+        <w:tblLook w:val="04A0" w:firstRow="1" w:lastRow="0" w:firstColumn="1" w:lastColumn="0" w:noHBand="0" w:noVBand="1"/>
+      </w:tblPr>
+      <w:tblGrid>
+        <w:gridCol w:w="4531"/>
+        <w:gridCol w:w="4531"/>
+      </w:tblGrid>
+      <w:tr>
+        <w:tc>
+          <w:tcPr>
+            <w:tcW w:w="4531" w:type="dxa"/>
+            <w:vAlign w:val="center"/>
+          </w:tcPr>
+          <w:p>
+            <w:pPr>
+              <w:keepNext/>
+              <w:jc w:val="center"/>
+            </w:pPr>
+            <w:r>
+              <w:rPr>
+                <w:rFonts w:ascii="Times New Roman" w:hAnsi="Times New Roman"/>
+                <w:noProof/>
+              </w:rPr>
+              <w:lastRenderedPageBreak/>
+              <w:drawing>
+                <wp:inline distT="0" distB="0" distL="0" distR="0" wp14:anchorId="2C9C447E" wp14:editId="01FC595D">
+                  <wp:extent cx="1752600" cy="895350"/>
+                  <wp:effectExtent l="0" t="0" r="0" b="0"/>
+                  <wp:docPr id="717861069" name="Obraz 2"/>
+                  <wp:cNvGraphicFramePr>
+                    <a:graphicFrameLocks xmlns:a="http://schemas.openxmlformats.org/drawingml/2006/main" noChangeAspect="1"/>
+                  </wp:cNvGraphicFramePr>
+                  <a:graphic xmlns:a="http://schemas.openxmlformats.org/drawingml/2006/main">
+                    <a:graphicData uri="http://schemas.openxmlformats.org/drawingml/2006/picture">
+                      <pic:pic xmlns:pic="http://schemas.openxmlformats.org/drawingml/2006/picture">
+                        <pic:nvPicPr>
+                          <pic:cNvPr id="0" name="Picture 2"/>
+                          <pic:cNvPicPr>
+                            <a:picLocks noChangeAspect="1" noChangeArrowheads="1"/>
+                          </pic:cNvPicPr>
+                        </pic:nvPicPr>
+                        <pic:blipFill>
+                          <a:blip r:embed="rId34">
+                            <a:extLst>
+                              <a:ext uri="{28A0092B-C50C-407E-A947-70E740481C1C}">
+                                <a14:useLocalDpi xmlns:a14="http://schemas.microsoft.com/office/drawing/2010/main" val="0"/>
+                              </a:ext>
+                            </a:extLst>
+                          </a:blip>
+                          <a:srcRect/>
+                          <a:stretch>
+                            <a:fillRect/>
+                          </a:stretch>
+                        </pic:blipFill>
+                        <pic:spPr bwMode="auto">
+                          <a:xfrm>
+                            <a:off x="0" y="0"/>
+                            <a:ext cx="1752600" cy="895350"/>
+                          </a:xfrm>
+                          <a:prstGeom prst="rect">
+                            <a:avLst/>
+                          </a:prstGeom>
+                          <a:noFill/>
+                          <a:ln>
+                            <a:noFill/>
+                          </a:ln>
+                        </pic:spPr>
+                      </pic:pic>
+                    </a:graphicData>
+                  </a:graphic>
+                </wp:inline>
+              </w:drawing>
+            </w:r>
+          </w:p>
+          <w:p>
+            <w:pPr>
+              <w:pStyle w:val="Legenda"/>
+              <w:jc w:val="center"/>
+              <w:rPr>
+                <w:rFonts w:ascii="Times New Roman" w:hAnsi="Times New Roman"/>
+              </w:rPr>
+            </w:pPr>
+            <w:r>
+              <w:t xml:space="preserve">Rysunek </w:t>
+            </w:r>
+            <w:r>
+              <w:fldChar w:fldCharType="begin"/>
+            </w:r>
+            <w:r>
+              <w:instrText xml:space="preserve"> SEQ Rysunek \* ARABIC </w:instrText>
+            </w:r>
+            <w:r>
+              <w:fldChar w:fldCharType="separate"/>
+            </w:r>
+            <w:r>
+              <w:rPr>
+                <w:noProof/>
+              </w:rPr>
+              <w:t>13</w:t>
+            </w:r>
+            <w:r>
+              <w:fldChar w:fldCharType="end"/>
+            </w:r>
+            <w:r>
+              <w:t xml:space="preserve"> </w:t>
+            </w:r>
+            <w:r>
+              <w:t xml:space="preserve">Punkt na charakterystyce </w:t>
+            </w:r>
+            <w:r>
+              <w:t>amplitudowej</w:t>
+            </w:r>
+          </w:p>
+        </w:tc>
+        <w:tc>
+          <w:tcPr>
+            <w:tcW w:w="4531" w:type="dxa"/>
+            <w:vAlign w:val="center"/>
+          </w:tcPr>
+          <w:p>
+            <w:pPr>
+              <w:keepNext/>
+              <w:jc w:val="center"/>
+            </w:pPr>
+            <w:r>
+              <w:rPr>
+                <w:rFonts w:ascii="Times New Roman" w:hAnsi="Times New Roman"/>
+                <w:noProof/>
+              </w:rPr>
+              <w:drawing>
+                <wp:inline distT="0" distB="0" distL="0" distR="0" wp14:anchorId="72B12F55" wp14:editId="1271CAFD">
+                  <wp:extent cx="1828800" cy="1085850"/>
+                  <wp:effectExtent l="0" t="0" r="0" b="0"/>
+                  <wp:docPr id="1721544420" name="Obraz 3"/>
+                  <wp:cNvGraphicFramePr>
+                    <a:graphicFrameLocks xmlns:a="http://schemas.openxmlformats.org/drawingml/2006/main" noChangeAspect="1"/>
+                  </wp:cNvGraphicFramePr>
+                  <a:graphic xmlns:a="http://schemas.openxmlformats.org/drawingml/2006/main">
+                    <a:graphicData uri="http://schemas.openxmlformats.org/drawingml/2006/picture">
+                      <pic:pic xmlns:pic="http://schemas.openxmlformats.org/drawingml/2006/picture">
+                        <pic:nvPicPr>
+                          <pic:cNvPr id="0" name="Picture 3"/>
+                          <pic:cNvPicPr>
+                            <a:picLocks noChangeAspect="1" noChangeArrowheads="1"/>
+                          </pic:cNvPicPr>
+                        </pic:nvPicPr>
+                        <pic:blipFill>
+                          <a:blip r:embed="rId35">
+                            <a:extLst>
+                              <a:ext uri="{28A0092B-C50C-407E-A947-70E740481C1C}">
+                                <a14:useLocalDpi xmlns:a14="http://schemas.microsoft.com/office/drawing/2010/main" val="0"/>
+                              </a:ext>
+                            </a:extLst>
+                          </a:blip>
+                          <a:srcRect/>
+                          <a:stretch>
+                            <a:fillRect/>
+                          </a:stretch>
+                        </pic:blipFill>
+                        <pic:spPr bwMode="auto">
+                          <a:xfrm>
+                            <a:off x="0" y="0"/>
+                            <a:ext cx="1828800" cy="1085850"/>
+                          </a:xfrm>
+                          <a:prstGeom prst="rect">
+                            <a:avLst/>
+                          </a:prstGeom>
+                          <a:noFill/>
+                          <a:ln>
+                            <a:noFill/>
+                          </a:ln>
+                        </pic:spPr>
+                      </pic:pic>
+                    </a:graphicData>
+                  </a:graphic>
+                </wp:inline>
+              </w:drawing>
+            </w:r>
+          </w:p>
+          <w:p>
+            <w:pPr>
+              <w:pStyle w:val="Legenda"/>
+              <w:jc w:val="center"/>
+            </w:pPr>
+            <w:r>
+              <w:t xml:space="preserve">Rysunek </w:t>
+            </w:r>
+            <w:r>
+              <w:fldChar w:fldCharType="begin"/>
+            </w:r>
+            <w:r>
+              <w:instrText xml:space="preserve"> SEQ Rysunek \* ARABIC </w:instrText>
+            </w:r>
+            <w:r>
+              <w:fldChar w:fldCharType="separate"/>
+            </w:r>
+            <w:r>
+              <w:rPr>
+                <w:noProof/>
+              </w:rPr>
+              <w:t>14</w:t>
+            </w:r>
+            <w:r>
+              <w:fldChar w:fldCharType="end"/>
+            </w:r>
+            <w:r>
+              <w:t xml:space="preserve"> Punkt na charakterystyce fazowej</w:t>
+            </w:r>
+          </w:p>
+          <w:p>
+            <w:pPr>
+              <w:jc w:val="center"/>
+              <w:rPr>
+                <w:rFonts w:ascii="Times New Roman" w:hAnsi="Times New Roman"/>
+              </w:rPr>
+            </w:pPr>
+          </w:p>
+        </w:tc>
+      </w:tr>
+    </w:tbl>
+    <w:p>
+      <w:pPr>
+        <w:rPr>
+          <w:rFonts w:ascii="Times New Roman" w:hAnsi="Times New Roman"/>
+        </w:rPr>
+      </w:pPr>
+    </w:p>
+    <w:p>
+      <w:pPr>
+        <w:rPr>
+          <w:rFonts w:ascii="Times New Roman" w:hAnsi="Times New Roman"/>
+        </w:rPr>
+      </w:pPr>
+      <w:r>
+        <w:rPr>
+          <w:rFonts w:ascii="Times New Roman" w:hAnsi="Times New Roman"/>
+        </w:rPr>
+        <w:t>Zaznaczone punkty na charakterystyce mają parametry przedstawione na rysunkach powyżej</w:t>
+      </w:r>
+      <w:r>
+        <w:rPr>
+          <w:rFonts w:ascii="Times New Roman" w:hAnsi="Times New Roman"/>
+        </w:rPr>
+        <w:t>, w związku z czym zapas modułu i fazy wynosi odpowiednio:</w:t>
+      </w:r>
+    </w:p>
+    <w:p>
+      <w:pPr>
+        <w:rPr>
+          <w:rFonts w:ascii="Times New Roman" w:eastAsiaTheme="minorEastAsia" w:hAnsi="Times New Roman"/>
+        </w:rPr>
+      </w:pPr>
+      <m:oMathPara>
+        <m:oMath>
+          <m:r>
+            <w:rPr>
+              <w:rFonts w:ascii="Cambria Math" w:hAnsi="Cambria Math"/>
+            </w:rPr>
+            <m:t xml:space="preserve">λ=4,46 dB </m:t>
+          </m:r>
+        </m:oMath>
+      </m:oMathPara>
+    </w:p>
+    <w:p>
+      <w:pPr>
+        <w:rPr>
+          <w:rFonts w:ascii="Times New Roman" w:hAnsi="Times New Roman"/>
+        </w:rPr>
+      </w:pPr>
+      <m:oMathPara>
+        <m:oMath>
+          <m:r>
+            <w:rPr>
+              <w:rFonts w:ascii="Cambria Math" w:hAnsi="Cambria Math"/>
+            </w:rPr>
+            <m:t>∆Φ=70,5°</m:t>
+          </m:r>
+        </m:oMath>
+      </m:oMathPara>
+    </w:p>
+    <w:p>
+      <w:pPr>
+        <w:rPr>
+          <w:rFonts w:ascii="Times New Roman" w:hAnsi="Times New Roman"/>
+        </w:rPr>
+      </w:pPr>
+    </w:p>
+    <w:p>
+      <w:pPr>
+        <w:rPr>
+          <w:rFonts w:ascii="Times New Roman" w:hAnsi="Times New Roman"/>
+        </w:rPr>
+      </w:pPr>
+    </w:p>
+    <w:p>
+      <w:pPr>
+        <w:rPr>
+          <w:rFonts w:ascii="Times New Roman" w:hAnsi="Times New Roman"/>
         </w:rPr>
       </w:pPr>
     </w:p>
@@ -14583,7 +15108,7 @@
       </w:pPr>
     </w:p>
     <w:sectPr>
-      <w:footerReference w:type="default" r:id="rId33"/>
+      <w:footerReference w:type="default" r:id="rId36"/>
       <w:pgSz w:w="11906" w:h="16838"/>
       <w:pgMar w:top="1417" w:right="1417" w:bottom="1417" w:left="1417" w:header="708" w:footer="708" w:gutter="0"/>
       <w:cols w:space="708"/>

</xml_diff>

<commit_message>
Stabilności i inne takie tam
</commit_message>
<xml_diff>
--- a/Ostatecznie/Projekt Napęd Cios Duda.docx
+++ b/Ostatecznie/Projekt Napęd Cios Duda.docx
@@ -8054,19 +8054,7 @@
             <w:rPr>
               <w:rFonts w:ascii="Cambria Math" w:hAnsi="Cambria Math"/>
             </w:rPr>
-            <m:t>J=</m:t>
-          </m:r>
-          <m:r>
-            <w:rPr>
-              <w:rFonts w:ascii="Cambria Math" w:hAnsi="Cambria Math"/>
-            </w:rPr>
-            <m:t>2</m:t>
-          </m:r>
-          <m:r>
-            <w:rPr>
-              <w:rFonts w:ascii="Cambria Math" w:hAnsi="Cambria Math"/>
-            </w:rPr>
-            <m:t>∙</m:t>
+            <m:t>J=2∙</m:t>
           </m:r>
           <m:sSub>
             <m:sSubPr>
@@ -8098,31 +8086,7 @@
             <w:rPr>
               <w:rFonts w:ascii="Cambria Math" w:hAnsi="Cambria Math"/>
             </w:rPr>
-            <m:t>=</m:t>
-          </m:r>
-          <m:r>
-            <w:rPr>
-              <w:rFonts w:ascii="Cambria Math" w:hAnsi="Cambria Math"/>
-            </w:rPr>
-            <m:t>2</m:t>
-          </m:r>
-          <m:r>
-            <w:rPr>
-              <w:rFonts w:ascii="Cambria Math" w:hAnsi="Cambria Math"/>
-            </w:rPr>
-            <m:t>∙0,75=</m:t>
-          </m:r>
-          <m:r>
-            <w:rPr>
-              <w:rFonts w:ascii="Cambria Math" w:hAnsi="Cambria Math"/>
-            </w:rPr>
-            <m:t>1,5</m:t>
-          </m:r>
-          <m:r>
-            <w:rPr>
-              <w:rFonts w:ascii="Cambria Math" w:hAnsi="Cambria Math"/>
-            </w:rPr>
-            <m:t xml:space="preserve"> [kg∙</m:t>
+            <m:t>=2∙0,75=1,5 [kg∙</m:t>
           </m:r>
           <m:sSup>
             <m:sSupPr>
@@ -8293,13 +8257,7 @@
                 <w:rPr>
                   <w:rFonts w:ascii="Cambria Math" w:eastAsiaTheme="minorEastAsia" w:hAnsi="Cambria Math"/>
                 </w:rPr>
-                <m:t>1,5</m:t>
-              </m:r>
-              <m:r>
-                <w:rPr>
-                  <w:rFonts w:ascii="Cambria Math" w:eastAsiaTheme="minorEastAsia" w:hAnsi="Cambria Math"/>
-                </w:rPr>
-                <m:t>∙0,253</m:t>
+                <m:t>1,5∙0,253</m:t>
               </m:r>
             </m:num>
             <m:den>
@@ -8335,19 +8293,7 @@
             <w:rPr>
               <w:rFonts w:ascii="Cambria Math" w:eastAsiaTheme="minorEastAsia" w:hAnsi="Cambria Math"/>
             </w:rPr>
-            <m:t>=0,</m:t>
-          </m:r>
-          <m:r>
-            <w:rPr>
-              <w:rFonts w:ascii="Cambria Math" w:eastAsiaTheme="minorEastAsia" w:hAnsi="Cambria Math"/>
-            </w:rPr>
-            <m:t>0469</m:t>
-          </m:r>
-          <m:r>
-            <w:rPr>
-              <w:rFonts w:ascii="Cambria Math" w:eastAsiaTheme="minorEastAsia" w:hAnsi="Cambria Math"/>
-            </w:rPr>
-            <m:t xml:space="preserve"> [s]</m:t>
+            <m:t>=0,0469 [s]</m:t>
           </m:r>
         </m:oMath>
       </m:oMathPara>
@@ -9700,13 +9646,7 @@
                 <w:rPr>
                   <w:rFonts w:ascii="Cambria Math" w:hAnsi="Cambria Math"/>
                 </w:rPr>
-                <m:t>0.00035</m:t>
-              </m:r>
-              <m:r>
-                <w:rPr>
-                  <w:rFonts w:ascii="Cambria Math" w:hAnsi="Cambria Math"/>
-                </w:rPr>
-                <m:t>23</m:t>
+                <m:t>0.0003523</m:t>
               </m:r>
               <m:sSup>
                 <m:sSupPr>
@@ -9738,19 +9678,7 @@
                 <w:rPr>
                   <w:rFonts w:ascii="Cambria Math" w:hAnsi="Cambria Math"/>
                 </w:rPr>
-                <m:t>+0,</m:t>
-              </m:r>
-              <m:r>
-                <w:rPr>
-                  <w:rFonts w:ascii="Cambria Math" w:hAnsi="Cambria Math"/>
-                </w:rPr>
-                <m:t>0469</m:t>
-              </m:r>
-              <m:r>
-                <w:rPr>
-                  <w:rFonts w:ascii="Cambria Math" w:hAnsi="Cambria Math"/>
-                </w:rPr>
-                <m:t>s+1</m:t>
+                <m:t>+0,0469s+1</m:t>
               </m:r>
             </m:den>
           </m:f>
@@ -10024,13 +9952,7 @@
                 <w:rPr>
                   <w:rFonts w:ascii="Cambria Math" w:hAnsi="Cambria Math"/>
                 </w:rPr>
-                <m:t>18,54</m:t>
-              </m:r>
-              <m:r>
-                <w:rPr>
-                  <w:rFonts w:ascii="Cambria Math" w:hAnsi="Cambria Math"/>
-                </w:rPr>
-                <m:t>s</m:t>
+                <m:t>18,54s</m:t>
               </m:r>
             </m:num>
             <m:den>
@@ -10038,13 +9960,7 @@
                 <w:rPr>
                   <w:rFonts w:ascii="Cambria Math" w:hAnsi="Cambria Math"/>
                 </w:rPr>
-                <m:t>0.000352</m:t>
-              </m:r>
-              <m:r>
-                <w:rPr>
-                  <w:rFonts w:ascii="Cambria Math" w:hAnsi="Cambria Math"/>
-                </w:rPr>
-                <m:t>3</m:t>
+                <m:t>0.0003523</m:t>
               </m:r>
               <m:sSup>
                 <m:sSupPr>
@@ -10076,19 +9992,7 @@
                 <w:rPr>
                   <w:rFonts w:ascii="Cambria Math" w:hAnsi="Cambria Math"/>
                 </w:rPr>
-                <m:t>+0,</m:t>
-              </m:r>
-              <m:r>
-                <w:rPr>
-                  <w:rFonts w:ascii="Cambria Math" w:hAnsi="Cambria Math"/>
-                </w:rPr>
-                <m:t>0469</m:t>
-              </m:r>
-              <m:r>
-                <w:rPr>
-                  <w:rFonts w:ascii="Cambria Math" w:hAnsi="Cambria Math"/>
-                </w:rPr>
-                <m:t>s+1</m:t>
+                <m:t>+0,0469s+1</m:t>
               </m:r>
             </m:den>
           </m:f>
@@ -12355,13 +12259,7 @@
             <w:rPr>
               <w:rFonts w:ascii="Cambria Math" w:eastAsiaTheme="minorEastAsia" w:hAnsi="Cambria Math"/>
             </w:rPr>
-            <m:t>=0.00</m:t>
-          </m:r>
-          <m:r>
-            <w:rPr>
-              <w:rFonts w:ascii="Cambria Math" w:eastAsiaTheme="minorEastAsia" w:hAnsi="Cambria Math"/>
-            </w:rPr>
-            <m:t>94</m:t>
+            <m:t>=0.0094</m:t>
           </m:r>
         </m:oMath>
       </m:oMathPara>
@@ -12436,13 +12334,7 @@
             <w:rPr>
               <w:rFonts w:ascii="Cambria Math" w:hAnsi="Cambria Math"/>
             </w:rPr>
-            <m:t>=0.</m:t>
-          </m:r>
-          <m:r>
-            <w:rPr>
-              <w:rFonts w:ascii="Cambria Math" w:hAnsi="Cambria Math"/>
-            </w:rPr>
-            <m:t>0375</m:t>
+            <m:t>=0.0375</m:t>
           </m:r>
         </m:oMath>
       </m:oMathPara>
@@ -12506,13 +12398,7 @@
             <w:rPr>
               <w:rFonts w:ascii="Cambria Math" w:hAnsi="Cambria Math"/>
             </w:rPr>
-            <m:t>, V=</m:t>
-          </m:r>
-          <m:r>
-            <w:rPr>
-              <w:rFonts w:ascii="Cambria Math" w:hAnsi="Cambria Math"/>
-            </w:rPr>
-            <m:t>7.121</m:t>
+            <m:t>, V=7.121</m:t>
           </m:r>
         </m:oMath>
       </m:oMathPara>
@@ -12622,13 +12508,7 @@
                 <w:rPr>
                   <w:rFonts w:ascii="Cambria Math" w:eastAsiaTheme="minorEastAsia" w:hAnsi="Cambria Math"/>
                 </w:rPr>
-                <m:t>0.0094</m:t>
-              </m:r>
-              <m:r>
-                <w:rPr>
-                  <w:rFonts w:ascii="Cambria Math" w:eastAsiaTheme="minorEastAsia" w:hAnsi="Cambria Math"/>
-                </w:rPr>
-                <m:t>s+1</m:t>
+                <m:t>0.0094s+1</m:t>
               </m:r>
             </m:num>
             <m:den>
@@ -12829,31 +12709,7 @@
             <w:rPr>
               <w:rFonts w:ascii="Cambria Math" w:eastAsiaTheme="minorEastAsia" w:hAnsi="Cambria Math"/>
             </w:rPr>
-            <m:t>=</m:t>
-          </m:r>
-          <m:r>
-            <w:rPr>
-              <w:rFonts w:ascii="Cambria Math" w:eastAsiaTheme="minorEastAsia" w:hAnsi="Cambria Math"/>
-            </w:rPr>
-            <m:t>177</m:t>
-          </m:r>
-          <m:r>
-            <w:rPr>
-              <w:rFonts w:ascii="Cambria Math" w:eastAsiaTheme="minorEastAsia" w:hAnsi="Cambria Math"/>
-            </w:rPr>
-            <m:t>,</m:t>
-          </m:r>
-          <m:r>
-            <w:rPr>
-              <w:rFonts w:ascii="Cambria Math" w:eastAsiaTheme="minorEastAsia" w:hAnsi="Cambria Math"/>
-            </w:rPr>
-            <m:t>521</m:t>
-          </m:r>
-          <m:r>
-            <w:rPr>
-              <w:rFonts w:ascii="Cambria Math" w:eastAsiaTheme="minorEastAsia" w:hAnsi="Cambria Math"/>
-            </w:rPr>
-            <m:t>[V]</m:t>
+            <m:t>=177,521[V]</m:t>
           </m:r>
         </m:oMath>
       </m:oMathPara>
@@ -13308,13 +13164,7 @@
             <w:rPr>
               <w:rFonts w:ascii="Cambria Math" w:hAnsi="Cambria Math"/>
             </w:rPr>
-            <m:t>=</m:t>
-          </m:r>
-          <m:r>
-            <w:rPr>
-              <w:rFonts w:ascii="Cambria Math" w:hAnsi="Cambria Math"/>
-            </w:rPr>
-            <m:t>74.7579</m:t>
+            <m:t>=74.7579</m:t>
           </m:r>
         </m:oMath>
       </m:oMathPara>
@@ -13454,19 +13304,7 @@
             <w:rPr>
               <w:rFonts w:ascii="Cambria Math" w:hAnsi="Cambria Math"/>
             </w:rPr>
-            <m:t>=</m:t>
-          </m:r>
-          <m:r>
-            <w:rPr>
-              <w:rFonts w:ascii="Cambria Math" w:hAnsi="Cambria Math"/>
-            </w:rPr>
-            <m:t>0.86</m:t>
-          </m:r>
-          <m:r>
-            <w:rPr>
-              <w:rFonts w:ascii="Cambria Math" w:hAnsi="Cambria Math"/>
-            </w:rPr>
-            <m:t>2</m:t>
+            <m:t>=0.862</m:t>
           </m:r>
         </m:oMath>
       </m:oMathPara>
@@ -13678,19 +13516,7 @@
                 <w:rPr>
                   <w:rFonts w:ascii="Cambria Math" w:hAnsi="Cambria Math"/>
                 </w:rPr>
-                <m:t>10,7651</m:t>
-              </m:r>
-              <m:r>
-                <w:rPr>
-                  <w:rFonts w:ascii="Cambria Math" w:hAnsi="Cambria Math"/>
-                </w:rPr>
-                <m:t>s+</m:t>
-              </m:r>
-              <m:r>
-                <w:rPr>
-                  <w:rFonts w:ascii="Cambria Math" w:hAnsi="Cambria Math"/>
-                </w:rPr>
-                <m:t>74,7579</m:t>
+                <m:t>10,7651s+74,7579</m:t>
               </m:r>
             </m:num>
             <m:den>
@@ -14609,100 +14435,251 @@
     </w:p>
     <w:p>
       <w:pPr>
-        <w:rPr>
-          <w:rFonts w:ascii="Times New Roman" w:hAnsi="Times New Roman"/>
-          <w:noProof/>
-        </w:rPr>
-      </w:pPr>
-      <w:r>
-        <w:rPr>
-          <w:rFonts w:ascii="Times New Roman" w:hAnsi="Times New Roman"/>
-        </w:rPr>
-        <w:t xml:space="preserve">Przy pomocy aplikacji w </w:t>
-      </w:r>
-      <w:proofErr w:type="spellStart"/>
-      <w:r>
-        <w:rPr>
-          <w:rFonts w:ascii="Times New Roman" w:hAnsi="Times New Roman"/>
-        </w:rPr>
-        <w:t>Simulinku</w:t>
-      </w:r>
-      <w:proofErr w:type="spellEnd"/>
-      <w:r>
-        <w:rPr>
-          <w:rFonts w:ascii="Times New Roman" w:hAnsi="Times New Roman"/>
-        </w:rPr>
-        <w:t xml:space="preserve"> o nazwie „</w:t>
-      </w:r>
-      <w:r>
-        <w:rPr>
-          <w:rFonts w:ascii="Times New Roman" w:hAnsi="Times New Roman"/>
-        </w:rPr>
-        <w:t>M</w:t>
-      </w:r>
-      <w:r>
-        <w:rPr>
-          <w:rFonts w:ascii="Times New Roman" w:hAnsi="Times New Roman"/>
-        </w:rPr>
-        <w:t xml:space="preserve">odel </w:t>
-      </w:r>
-      <w:proofErr w:type="spellStart"/>
-      <w:r>
-        <w:rPr>
-          <w:rFonts w:ascii="Times New Roman" w:hAnsi="Times New Roman"/>
-        </w:rPr>
-        <w:t>L</w:t>
-      </w:r>
-      <w:r>
-        <w:rPr>
-          <w:rFonts w:ascii="Times New Roman" w:hAnsi="Times New Roman"/>
-        </w:rPr>
-        <w:t>inealizer</w:t>
-      </w:r>
-      <w:proofErr w:type="spellEnd"/>
-      <w:r>
-        <w:rPr>
-          <w:rFonts w:ascii="Times New Roman" w:hAnsi="Times New Roman"/>
-        </w:rPr>
-        <w:t>” wygenerowaliśmy charakterystykę amplitudowo fazową (</w:t>
-      </w:r>
-      <w:proofErr w:type="spellStart"/>
-      <w:r>
-        <w:rPr>
-          <w:rFonts w:ascii="Times New Roman" w:hAnsi="Times New Roman"/>
-        </w:rPr>
-        <w:t>Bode</w:t>
-      </w:r>
-      <w:proofErr w:type="spellEnd"/>
-      <w:r>
-        <w:rPr>
-          <w:rFonts w:ascii="Times New Roman" w:hAnsi="Times New Roman"/>
-        </w:rPr>
-        <w:t>), która prezentuje się następująco:</w:t>
-      </w:r>
-      <w:r>
-        <w:rPr>
-          <w:rFonts w:ascii="Times New Roman" w:hAnsi="Times New Roman"/>
-          <w:noProof/>
+        <w:spacing w:line="240" w:lineRule="auto"/>
+        <w:rPr>
+          <w:rFonts w:ascii="Times New Roman" w:hAnsi="Times New Roman"/>
+        </w:rPr>
+      </w:pPr>
+      <w:r>
+        <w:rPr>
+          <w:rFonts w:ascii="Times New Roman" w:hAnsi="Times New Roman"/>
+        </w:rPr>
+        <w:t>Przyjmując matematyczny model przekształtnika tyrystorowego , wyznaczono zapas</w:t>
+      </w:r>
+      <w:r>
+        <w:rPr>
+          <w:rFonts w:ascii="Times New Roman" w:hAnsi="Times New Roman"/>
         </w:rPr>
         <w:t xml:space="preserve"> </w:t>
       </w:r>
-    </w:p>
-    <w:p>
-      <w:pPr>
-        <w:keepNext/>
+      <w:r>
+        <w:rPr>
+          <w:rFonts w:ascii="Times New Roman" w:hAnsi="Times New Roman"/>
+        </w:rPr>
+        <w:t>modułu i fazy układu regulacji.</w:t>
+      </w:r>
+    </w:p>
+    <w:p>
+      <w:pPr>
+        <w:spacing w:line="240" w:lineRule="auto"/>
+        <w:rPr>
+          <w:rFonts w:ascii="Times New Roman" w:eastAsiaTheme="minorEastAsia" w:hAnsi="Times New Roman"/>
+        </w:rPr>
+      </w:pPr>
+      <m:oMathPara>
+        <m:oMath>
+          <m:sSub>
+            <m:sSubPr>
+              <m:ctrlPr>
+                <w:rPr>
+                  <w:rFonts w:ascii="Cambria Math" w:hAnsi="Cambria Math"/>
+                  <w:i/>
+                </w:rPr>
+              </m:ctrlPr>
+            </m:sSubPr>
+            <m:e>
+              <m:r>
+                <w:rPr>
+                  <w:rFonts w:ascii="Cambria Math" w:hAnsi="Cambria Math"/>
+                </w:rPr>
+                <m:t>G</m:t>
+              </m:r>
+            </m:e>
+            <m:sub>
+              <m:r>
+                <w:rPr>
+                  <w:rFonts w:ascii="Cambria Math" w:hAnsi="Cambria Math"/>
+                </w:rPr>
+                <m:t>p</m:t>
+              </m:r>
+            </m:sub>
+          </m:sSub>
+          <m:d>
+            <m:dPr>
+              <m:ctrlPr>
+                <w:rPr>
+                  <w:rFonts w:ascii="Cambria Math" w:hAnsi="Cambria Math"/>
+                  <w:i/>
+                </w:rPr>
+              </m:ctrlPr>
+            </m:dPr>
+            <m:e>
+              <m:r>
+                <w:rPr>
+                  <w:rFonts w:ascii="Cambria Math" w:hAnsi="Cambria Math"/>
+                </w:rPr>
+                <m:t>s</m:t>
+              </m:r>
+            </m:e>
+          </m:d>
+          <m:r>
+            <w:rPr>
+              <w:rFonts w:ascii="Cambria Math" w:hAnsi="Cambria Math"/>
+            </w:rPr>
+            <m:t>=</m:t>
+          </m:r>
+          <m:f>
+            <m:fPr>
+              <m:ctrlPr>
+                <w:rPr>
+                  <w:rFonts w:ascii="Cambria Math" w:hAnsi="Cambria Math"/>
+                  <w:i/>
+                </w:rPr>
+              </m:ctrlPr>
+            </m:fPr>
+            <m:num>
+              <m:sSub>
+                <m:sSubPr>
+                  <m:ctrlPr>
+                    <w:rPr>
+                      <w:rFonts w:ascii="Cambria Math" w:hAnsi="Cambria Math"/>
+                      <w:i/>
+                    </w:rPr>
+                  </m:ctrlPr>
+                </m:sSubPr>
+                <m:e>
+                  <m:r>
+                    <w:rPr>
+                      <w:rFonts w:ascii="Cambria Math" w:hAnsi="Cambria Math"/>
+                    </w:rPr>
+                    <m:t>K</m:t>
+                  </m:r>
+                </m:e>
+                <m:sub>
+                  <m:r>
+                    <w:rPr>
+                      <w:rFonts w:ascii="Cambria Math" w:hAnsi="Cambria Math"/>
+                    </w:rPr>
+                    <m:t>p</m:t>
+                  </m:r>
+                </m:sub>
+              </m:sSub>
+            </m:num>
+            <m:den>
+              <m:sSub>
+                <m:sSubPr>
+                  <m:ctrlPr>
+                    <w:rPr>
+                      <w:rFonts w:ascii="Cambria Math" w:hAnsi="Cambria Math"/>
+                      <w:i/>
+                    </w:rPr>
+                  </m:ctrlPr>
+                </m:sSubPr>
+                <m:e>
+                  <m:r>
+                    <w:rPr>
+                      <w:rFonts w:ascii="Cambria Math" w:hAnsi="Cambria Math"/>
+                    </w:rPr>
+                    <m:t>τ</m:t>
+                  </m:r>
+                </m:e>
+                <m:sub>
+                  <m:r>
+                    <w:rPr>
+                      <w:rFonts w:ascii="Cambria Math" w:hAnsi="Cambria Math"/>
+                    </w:rPr>
+                    <m:t>0</m:t>
+                  </m:r>
+                </m:sub>
+              </m:sSub>
+              <m:r>
+                <w:rPr>
+                  <w:rFonts w:ascii="Cambria Math" w:hAnsi="Cambria Math"/>
+                </w:rPr>
+                <m:t>s+1</m:t>
+              </m:r>
+            </m:den>
+          </m:f>
+        </m:oMath>
+      </m:oMathPara>
+    </w:p>
+    <w:p>
+      <w:pPr>
+        <w:spacing w:line="240" w:lineRule="auto"/>
+        <w:rPr>
+          <w:rFonts w:ascii="Times New Roman" w:eastAsiaTheme="minorEastAsia" w:hAnsi="Times New Roman"/>
+        </w:rPr>
+      </w:pPr>
+      <w:r>
+        <w:rPr>
+          <w:rFonts w:ascii="Times New Roman" w:eastAsiaTheme="minorEastAsia" w:hAnsi="Times New Roman"/>
+        </w:rPr>
+        <w:t xml:space="preserve">Gdzie: </w:t>
+      </w:r>
+    </w:p>
+    <w:p>
+      <w:pPr>
+        <w:spacing w:line="240" w:lineRule="auto"/>
+        <w:rPr>
+          <w:rFonts w:ascii="Times New Roman" w:hAnsi="Times New Roman"/>
+        </w:rPr>
+      </w:pPr>
+      <m:oMathPara>
+        <m:oMath>
+          <m:sSub>
+            <m:sSubPr>
+              <m:ctrlPr>
+                <w:rPr>
+                  <w:rFonts w:ascii="Cambria Math" w:hAnsi="Cambria Math"/>
+                  <w:i/>
+                </w:rPr>
+              </m:ctrlPr>
+            </m:sSubPr>
+            <m:e>
+              <m:r>
+                <w:rPr>
+                  <w:rFonts w:ascii="Cambria Math" w:hAnsi="Cambria Math"/>
+                </w:rPr>
+                <m:t>τ</m:t>
+              </m:r>
+            </m:e>
+            <m:sub>
+              <m:r>
+                <w:rPr>
+                  <w:rFonts w:ascii="Cambria Math" w:hAnsi="Cambria Math"/>
+                </w:rPr>
+                <m:t>0</m:t>
+              </m:r>
+            </m:sub>
+          </m:sSub>
+          <m:r>
+            <w:rPr>
+              <w:rFonts w:ascii="Cambria Math" w:hAnsi="Cambria Math"/>
+            </w:rPr>
+            <m:t>=3,3 [ms]</m:t>
+          </m:r>
+        </m:oMath>
+      </m:oMathPara>
+    </w:p>
+    <w:p>
+      <w:pPr>
+        <w:rPr>
+          <w:rFonts w:ascii="Times New Roman" w:hAnsi="Times New Roman"/>
+        </w:rPr>
+      </w:pPr>
+      <w:r>
+        <w:rPr>
+          <w:rFonts w:ascii="Times New Roman" w:hAnsi="Times New Roman"/>
+        </w:rPr>
+        <w:t>Transmitancja układu zamkniętego została przedstawiona poniżej.</w:t>
+      </w:r>
+    </w:p>
+    <w:p>
+      <w:pPr>
         <w:jc w:val="center"/>
-      </w:pPr>
-      <w:r>
-        <w:rPr>
-          <w:rFonts w:ascii="Times New Roman" w:hAnsi="Times New Roman"/>
-          <w:noProof/>
+        <w:rPr>
+          <w:rFonts w:ascii="Times New Roman" w:hAnsi="Times New Roman"/>
+        </w:rPr>
+      </w:pPr>
+      <w:r>
+        <w:rPr>
+          <w:rFonts w:ascii="Times New Roman" w:hAnsi="Times New Roman"/>
         </w:rPr>
         <w:drawing>
-          <wp:inline distT="0" distB="0" distL="0" distR="0" wp14:anchorId="173D53FE" wp14:editId="40003AFA">
-            <wp:extent cx="5753100" cy="3905250"/>
-            <wp:effectExtent l="0" t="0" r="0" b="0"/>
-            <wp:docPr id="1216109647" name="Obraz 1" descr="Obraz zawierający tekst, linia, Wykres, diagram&#10;&#10;Opis wygenerowany automatycznie"/>
+          <wp:inline distT="0" distB="0" distL="0" distR="0" wp14:anchorId="2F09722C" wp14:editId="453311E4">
+            <wp:extent cx="5496692" cy="1991003"/>
+            <wp:effectExtent l="0" t="0" r="8890" b="9525"/>
+            <wp:docPr id="91812566" name="Obraz 1" descr="Obraz zawierający tekst, zrzut ekranu, Czcionka, linia&#10;&#10;Opis wygenerowany automatycznie"/>
             <wp:cNvGraphicFramePr>
               <a:graphicFrameLocks xmlns:a="http://schemas.openxmlformats.org/drawingml/2006/main" noChangeAspect="1"/>
             </wp:cNvGraphicFramePr>
@@ -14710,36 +14687,23 @@
               <a:graphicData uri="http://schemas.openxmlformats.org/drawingml/2006/picture">
                 <pic:pic xmlns:pic="http://schemas.openxmlformats.org/drawingml/2006/picture">
                   <pic:nvPicPr>
-                    <pic:cNvPr id="1216109647" name="Obraz 1" descr="Obraz zawierający tekst, linia, Wykres, diagram&#10;&#10;Opis wygenerowany automatycznie"/>
-                    <pic:cNvPicPr>
-                      <a:picLocks noChangeAspect="1" noChangeArrowheads="1"/>
-                    </pic:cNvPicPr>
+                    <pic:cNvPr id="91812566" name="Obraz 1" descr="Obraz zawierający tekst, zrzut ekranu, Czcionka, linia&#10;&#10;Opis wygenerowany automatycznie"/>
+                    <pic:cNvPicPr/>
                   </pic:nvPicPr>
                   <pic:blipFill>
-                    <a:blip r:embed="rId33">
-                      <a:extLst>
-                        <a:ext uri="{28A0092B-C50C-407E-A947-70E740481C1C}">
-                          <a14:useLocalDpi xmlns:a14="http://schemas.microsoft.com/office/drawing/2010/main" val="0"/>
-                        </a:ext>
-                      </a:extLst>
-                    </a:blip>
-                    <a:srcRect/>
+                    <a:blip r:embed="rId33"/>
                     <a:stretch>
                       <a:fillRect/>
                     </a:stretch>
                   </pic:blipFill>
-                  <pic:spPr bwMode="auto">
+                  <pic:spPr>
                     <a:xfrm>
                       <a:off x="0" y="0"/>
-                      <a:ext cx="5753100" cy="3905250"/>
+                      <a:ext cx="5496692" cy="1991003"/>
                     </a:xfrm>
                     <a:prstGeom prst="rect">
                       <a:avLst/>
                     </a:prstGeom>
-                    <a:noFill/>
-                    <a:ln>
-                      <a:noFill/>
-                    </a:ln>
                   </pic:spPr>
                 </pic:pic>
               </a:graphicData>
@@ -14750,6 +14714,179 @@
     </w:p>
     <w:p>
       <w:pPr>
+        <w:rPr>
+          <w:rFonts w:ascii="Times New Roman" w:hAnsi="Times New Roman"/>
+          <w:noProof/>
+        </w:rPr>
+      </w:pPr>
+      <w:r>
+        <w:rPr>
+          <w:rFonts w:ascii="Times New Roman" w:hAnsi="Times New Roman"/>
+        </w:rPr>
+        <w:t xml:space="preserve">Przy pomocy aplikacji w </w:t>
+      </w:r>
+      <w:proofErr w:type="spellStart"/>
+      <w:r>
+        <w:rPr>
+          <w:rFonts w:ascii="Times New Roman" w:hAnsi="Times New Roman"/>
+        </w:rPr>
+        <w:t>Simulinku</w:t>
+      </w:r>
+      <w:proofErr w:type="spellEnd"/>
+      <w:r>
+        <w:rPr>
+          <w:rFonts w:ascii="Times New Roman" w:hAnsi="Times New Roman"/>
+        </w:rPr>
+        <w:t xml:space="preserve"> o nazwie „</w:t>
+      </w:r>
+      <w:r>
+        <w:rPr>
+          <w:rFonts w:ascii="Times New Roman" w:hAnsi="Times New Roman"/>
+        </w:rPr>
+        <w:t>M</w:t>
+      </w:r>
+      <w:r>
+        <w:rPr>
+          <w:rFonts w:ascii="Times New Roman" w:hAnsi="Times New Roman"/>
+        </w:rPr>
+        <w:t xml:space="preserve">odel </w:t>
+      </w:r>
+      <w:proofErr w:type="spellStart"/>
+      <w:r>
+        <w:rPr>
+          <w:rFonts w:ascii="Times New Roman" w:hAnsi="Times New Roman"/>
+        </w:rPr>
+        <w:t>L</w:t>
+      </w:r>
+      <w:r>
+        <w:rPr>
+          <w:rFonts w:ascii="Times New Roman" w:hAnsi="Times New Roman"/>
+        </w:rPr>
+        <w:t>inealizer</w:t>
+      </w:r>
+      <w:proofErr w:type="spellEnd"/>
+      <w:r>
+        <w:rPr>
+          <w:rFonts w:ascii="Times New Roman" w:hAnsi="Times New Roman"/>
+        </w:rPr>
+        <w:t xml:space="preserve">” wygenerowaliśmy charakterystykę </w:t>
+      </w:r>
+      <w:r>
+        <w:rPr>
+          <w:rFonts w:ascii="Times New Roman" w:hAnsi="Times New Roman"/>
+        </w:rPr>
+        <w:t xml:space="preserve">Bodego oraz </w:t>
+      </w:r>
+      <w:proofErr w:type="spellStart"/>
+      <w:r>
+        <w:rPr>
+          <w:rFonts w:ascii="Times New Roman" w:hAnsi="Times New Roman"/>
+        </w:rPr>
+        <w:t>Nyqiusta</w:t>
+      </w:r>
+      <w:proofErr w:type="spellEnd"/>
+      <w:r>
+        <w:rPr>
+          <w:rFonts w:ascii="Times New Roman" w:hAnsi="Times New Roman"/>
+        </w:rPr>
+        <w:t>, któr</w:t>
+      </w:r>
+      <w:r>
+        <w:rPr>
+          <w:rFonts w:ascii="Times New Roman" w:hAnsi="Times New Roman"/>
+        </w:rPr>
+        <w:t>e</w:t>
+      </w:r>
+      <w:r>
+        <w:rPr>
+          <w:rFonts w:ascii="Times New Roman" w:hAnsi="Times New Roman"/>
+        </w:rPr>
+        <w:t xml:space="preserve"> dla układu </w:t>
+      </w:r>
+      <w:r>
+        <w:rPr>
+          <w:rFonts w:ascii="Times New Roman" w:hAnsi="Times New Roman"/>
+        </w:rPr>
+        <w:t>zamkniętego</w:t>
+      </w:r>
+      <w:r>
+        <w:rPr>
+          <w:rFonts w:ascii="Times New Roman" w:hAnsi="Times New Roman"/>
+        </w:rPr>
+        <w:t xml:space="preserve"> prezentuj</w:t>
+      </w:r>
+      <w:r>
+        <w:rPr>
+          <w:rFonts w:ascii="Times New Roman" w:hAnsi="Times New Roman"/>
+        </w:rPr>
+        <w:t>ą</w:t>
+      </w:r>
+      <w:r>
+        <w:rPr>
+          <w:rFonts w:ascii="Times New Roman" w:hAnsi="Times New Roman"/>
+        </w:rPr>
+        <w:t xml:space="preserve"> się następująco:</w:t>
+      </w:r>
+      <w:r>
+        <w:rPr>
+          <w:rFonts w:ascii="Times New Roman" w:hAnsi="Times New Roman"/>
+          <w:noProof/>
+        </w:rPr>
+        <w:t xml:space="preserve"> </w:t>
+      </w:r>
+    </w:p>
+    <w:p>
+      <w:pPr>
+        <w:keepNext/>
+        <w:jc w:val="center"/>
+        <w:rPr>
+          <w:rFonts w:ascii="Times New Roman" w:hAnsi="Times New Roman"/>
+        </w:rPr>
+      </w:pPr>
+      <w:r>
+        <w:rPr>
+          <w:rFonts w:ascii="Times New Roman" w:hAnsi="Times New Roman"/>
+        </w:rPr>
+        <w:lastRenderedPageBreak/>
+        <w:drawing>
+          <wp:inline distT="0" distB="0" distL="0" distR="0" wp14:anchorId="653C1ECB" wp14:editId="60055B90">
+            <wp:extent cx="5760720" cy="3987165"/>
+            <wp:effectExtent l="0" t="0" r="0" b="0"/>
+            <wp:docPr id="1407740246" name="Obraz 1" descr="Obraz zawierający tekst, linia, Wykres, diagram&#10;&#10;Opis wygenerowany automatycznie"/>
+            <wp:cNvGraphicFramePr>
+              <a:graphicFrameLocks xmlns:a="http://schemas.openxmlformats.org/drawingml/2006/main" noChangeAspect="1"/>
+            </wp:cNvGraphicFramePr>
+            <a:graphic xmlns:a="http://schemas.openxmlformats.org/drawingml/2006/main">
+              <a:graphicData uri="http://schemas.openxmlformats.org/drawingml/2006/picture">
+                <pic:pic xmlns:pic="http://schemas.openxmlformats.org/drawingml/2006/picture">
+                  <pic:nvPicPr>
+                    <pic:cNvPr id="1407740246" name="Obraz 1" descr="Obraz zawierający tekst, linia, Wykres, diagram&#10;&#10;Opis wygenerowany automatycznie"/>
+                    <pic:cNvPicPr/>
+                  </pic:nvPicPr>
+                  <pic:blipFill>
+                    <a:blip r:embed="rId34"/>
+                    <a:stretch>
+                      <a:fillRect/>
+                    </a:stretch>
+                  </pic:blipFill>
+                  <pic:spPr>
+                    <a:xfrm>
+                      <a:off x="0" y="0"/>
+                      <a:ext cx="5760720" cy="3987165"/>
+                    </a:xfrm>
+                    <a:prstGeom prst="rect">
+                      <a:avLst/>
+                    </a:prstGeom>
+                  </pic:spPr>
+                </pic:pic>
+              </a:graphicData>
+            </a:graphic>
+          </wp:inline>
+        </w:drawing>
+      </w:r>
+    </w:p>
+    <w:p>
+      <w:pPr>
         <w:pStyle w:val="Legenda"/>
         <w:jc w:val="center"/>
         <w:rPr>
@@ -14757,36 +14894,168 @@
         </w:rPr>
       </w:pPr>
       <w:r>
+        <w:rPr>
+          <w:rFonts w:ascii="Times New Roman" w:hAnsi="Times New Roman"/>
+        </w:rPr>
         <w:t xml:space="preserve">Rysunek </w:t>
       </w:r>
       <w:r>
+        <w:rPr>
+          <w:rFonts w:ascii="Times New Roman" w:hAnsi="Times New Roman"/>
+        </w:rPr>
         <w:fldChar w:fldCharType="begin"/>
       </w:r>
       <w:r>
+        <w:rPr>
+          <w:rFonts w:ascii="Times New Roman" w:hAnsi="Times New Roman"/>
+        </w:rPr>
         <w:instrText xml:space="preserve"> SEQ Rysunek \* ARABIC </w:instrText>
       </w:r>
       <w:r>
+        <w:rPr>
+          <w:rFonts w:ascii="Times New Roman" w:hAnsi="Times New Roman"/>
+        </w:rPr>
         <w:fldChar w:fldCharType="separate"/>
       </w:r>
       <w:r>
         <w:rPr>
+          <w:rFonts w:ascii="Times New Roman" w:hAnsi="Times New Roman"/>
           <w:noProof/>
         </w:rPr>
         <w:t>12</w:t>
       </w:r>
       <w:r>
+        <w:rPr>
+          <w:rFonts w:ascii="Times New Roman" w:hAnsi="Times New Roman"/>
+        </w:rPr>
         <w:fldChar w:fldCharType="end"/>
       </w:r>
       <w:r>
+        <w:rPr>
+          <w:rFonts w:ascii="Times New Roman" w:hAnsi="Times New Roman"/>
+        </w:rPr>
         <w:t xml:space="preserve"> Charakterystyki Bodego</w:t>
       </w:r>
-    </w:p>
-    <w:p>
-      <w:pPr>
-        <w:rPr>
-          <w:rFonts w:ascii="Times New Roman" w:hAnsi="Times New Roman"/>
-        </w:rPr>
-      </w:pPr>
+      <w:r>
+        <w:rPr>
+          <w:rFonts w:ascii="Times New Roman" w:hAnsi="Times New Roman"/>
+        </w:rPr>
+        <w:t xml:space="preserve"> dla układu zamkniętego</w:t>
+      </w:r>
+    </w:p>
+    <w:p>
+      <w:pPr>
+        <w:keepNext/>
+        <w:rPr>
+          <w:rFonts w:ascii="Times New Roman" w:hAnsi="Times New Roman"/>
+        </w:rPr>
+      </w:pPr>
+      <w:r>
+        <w:rPr>
+          <w:rFonts w:ascii="Times New Roman" w:hAnsi="Times New Roman"/>
+        </w:rPr>
+        <w:drawing>
+          <wp:inline distT="0" distB="0" distL="0" distR="0" wp14:anchorId="6562ABB7" wp14:editId="6E6A26C6">
+            <wp:extent cx="5760720" cy="4014470"/>
+            <wp:effectExtent l="0" t="0" r="0" b="5080"/>
+            <wp:docPr id="664091466" name="Obraz 1" descr="Obraz zawierający tekst, zrzut ekranu, diagram, Wykres&#10;&#10;Opis wygenerowany automatycznie"/>
+            <wp:cNvGraphicFramePr>
+              <a:graphicFrameLocks xmlns:a="http://schemas.openxmlformats.org/drawingml/2006/main" noChangeAspect="1"/>
+            </wp:cNvGraphicFramePr>
+            <a:graphic xmlns:a="http://schemas.openxmlformats.org/drawingml/2006/main">
+              <a:graphicData uri="http://schemas.openxmlformats.org/drawingml/2006/picture">
+                <pic:pic xmlns:pic="http://schemas.openxmlformats.org/drawingml/2006/picture">
+                  <pic:nvPicPr>
+                    <pic:cNvPr id="664091466" name="Obraz 1" descr="Obraz zawierający tekst, zrzut ekranu, diagram, Wykres&#10;&#10;Opis wygenerowany automatycznie"/>
+                    <pic:cNvPicPr/>
+                  </pic:nvPicPr>
+                  <pic:blipFill>
+                    <a:blip r:embed="rId35"/>
+                    <a:stretch>
+                      <a:fillRect/>
+                    </a:stretch>
+                  </pic:blipFill>
+                  <pic:spPr>
+                    <a:xfrm>
+                      <a:off x="0" y="0"/>
+                      <a:ext cx="5760720" cy="4014470"/>
+                    </a:xfrm>
+                    <a:prstGeom prst="rect">
+                      <a:avLst/>
+                    </a:prstGeom>
+                  </pic:spPr>
+                </pic:pic>
+              </a:graphicData>
+            </a:graphic>
+          </wp:inline>
+        </w:drawing>
+      </w:r>
+    </w:p>
+    <w:p>
+      <w:pPr>
+        <w:pStyle w:val="Legenda"/>
+        <w:jc w:val="center"/>
+        <w:rPr>
+          <w:rFonts w:ascii="Times New Roman" w:hAnsi="Times New Roman"/>
+        </w:rPr>
+      </w:pPr>
+      <w:r>
+        <w:rPr>
+          <w:rFonts w:ascii="Times New Roman" w:hAnsi="Times New Roman"/>
+        </w:rPr>
+        <w:t xml:space="preserve">Rysunek </w:t>
+      </w:r>
+      <w:r>
+        <w:rPr>
+          <w:rFonts w:ascii="Times New Roman" w:hAnsi="Times New Roman"/>
+        </w:rPr>
+        <w:fldChar w:fldCharType="begin"/>
+      </w:r>
+      <w:r>
+        <w:rPr>
+          <w:rFonts w:ascii="Times New Roman" w:hAnsi="Times New Roman"/>
+        </w:rPr>
+        <w:instrText xml:space="preserve"> SEQ Rysunek \* ARABIC </w:instrText>
+      </w:r>
+      <w:r>
+        <w:rPr>
+          <w:rFonts w:ascii="Times New Roman" w:hAnsi="Times New Roman"/>
+        </w:rPr>
+        <w:fldChar w:fldCharType="separate"/>
+      </w:r>
+      <w:r>
+        <w:rPr>
+          <w:rFonts w:ascii="Times New Roman" w:hAnsi="Times New Roman"/>
+          <w:noProof/>
+        </w:rPr>
+        <w:t>13</w:t>
+      </w:r>
+      <w:r>
+        <w:rPr>
+          <w:rFonts w:ascii="Times New Roman" w:hAnsi="Times New Roman"/>
+        </w:rPr>
+        <w:fldChar w:fldCharType="end"/>
+      </w:r>
+      <w:r>
+        <w:rPr>
+          <w:rFonts w:ascii="Times New Roman" w:hAnsi="Times New Roman"/>
+        </w:rPr>
+        <w:t xml:space="preserve"> Wykres </w:t>
+      </w:r>
+      <w:proofErr w:type="spellStart"/>
+      <w:r>
+        <w:rPr>
+          <w:rFonts w:ascii="Times New Roman" w:hAnsi="Times New Roman"/>
+        </w:rPr>
+        <w:t>Nyquista</w:t>
+      </w:r>
+      <w:proofErr w:type="spellEnd"/>
+      <w:r>
+        <w:rPr>
+          <w:rFonts w:ascii="Times New Roman" w:hAnsi="Times New Roman"/>
+        </w:rPr>
+        <w:t xml:space="preserve"> dla układu zamkniętego</w:t>
+      </w:r>
     </w:p>
     <w:tbl>
       <w:tblPr>
@@ -14816,18 +15085,20 @@
             <w:pPr>
               <w:keepNext/>
               <w:jc w:val="center"/>
+              <w:rPr>
+                <w:rFonts w:ascii="Times New Roman" w:hAnsi="Times New Roman"/>
+              </w:rPr>
             </w:pPr>
             <w:r>
               <w:rPr>
                 <w:rFonts w:ascii="Times New Roman" w:hAnsi="Times New Roman"/>
-                <w:noProof/>
               </w:rPr>
               <w:lastRenderedPageBreak/>
               <w:drawing>
-                <wp:inline distT="0" distB="0" distL="0" distR="0" wp14:anchorId="2C9C447E" wp14:editId="01FC595D">
-                  <wp:extent cx="1752600" cy="895350"/>
-                  <wp:effectExtent l="0" t="0" r="0" b="0"/>
-                  <wp:docPr id="717861069" name="Obraz 2"/>
+                <wp:inline distT="0" distB="0" distL="0" distR="0" wp14:anchorId="19BA89AA" wp14:editId="24400724">
+                  <wp:extent cx="1743318" cy="895475"/>
+                  <wp:effectExtent l="0" t="0" r="9525" b="0"/>
+                  <wp:docPr id="1680173706" name="Obraz 1"/>
                   <wp:cNvGraphicFramePr>
                     <a:graphicFrameLocks xmlns:a="http://schemas.openxmlformats.org/drawingml/2006/main" noChangeAspect="1"/>
                   </wp:cNvGraphicFramePr>
@@ -14835,36 +15106,70 @@
                     <a:graphicData uri="http://schemas.openxmlformats.org/drawingml/2006/picture">
                       <pic:pic xmlns:pic="http://schemas.openxmlformats.org/drawingml/2006/picture">
                         <pic:nvPicPr>
-                          <pic:cNvPr id="0" name="Picture 2"/>
-                          <pic:cNvPicPr>
-                            <a:picLocks noChangeAspect="1" noChangeArrowheads="1"/>
-                          </pic:cNvPicPr>
+                          <pic:cNvPr id="1680173706" name=""/>
+                          <pic:cNvPicPr/>
                         </pic:nvPicPr>
                         <pic:blipFill>
-                          <a:blip r:embed="rId34">
-                            <a:extLst>
-                              <a:ext uri="{28A0092B-C50C-407E-A947-70E740481C1C}">
-                                <a14:useLocalDpi xmlns:a14="http://schemas.microsoft.com/office/drawing/2010/main" val="0"/>
-                              </a:ext>
-                            </a:extLst>
-                          </a:blip>
-                          <a:srcRect/>
+                          <a:blip r:embed="rId36"/>
                           <a:stretch>
                             <a:fillRect/>
                           </a:stretch>
                         </pic:blipFill>
-                        <pic:spPr bwMode="auto">
+                        <pic:spPr>
                           <a:xfrm>
                             <a:off x="0" y="0"/>
-                            <a:ext cx="1752600" cy="895350"/>
+                            <a:ext cx="1743318" cy="895475"/>
                           </a:xfrm>
                           <a:prstGeom prst="rect">
                             <a:avLst/>
                           </a:prstGeom>
-                          <a:noFill/>
-                          <a:ln>
-                            <a:noFill/>
-                          </a:ln>
+                        </pic:spPr>
+                      </pic:pic>
+                    </a:graphicData>
+                  </a:graphic>
+                </wp:inline>
+              </w:drawing>
+            </w:r>
+            <w:r>
+              <w:rPr>
+                <w:rFonts w:ascii="Times New Roman" w:hAnsi="Times New Roman"/>
+                <w:noProof/>
+              </w:rPr>
+              <w:t xml:space="preserve"> </w:t>
+            </w:r>
+            <w:r>
+              <w:rPr>
+                <w:rFonts w:ascii="Times New Roman" w:hAnsi="Times New Roman"/>
+              </w:rPr>
+              <w:drawing>
+                <wp:inline distT="0" distB="0" distL="0" distR="0" wp14:anchorId="5F4DF47B" wp14:editId="4CA9040D">
+                  <wp:extent cx="1857634" cy="962159"/>
+                  <wp:effectExtent l="0" t="0" r="9525" b="9525"/>
+                  <wp:docPr id="833570433" name="Obraz 1"/>
+                  <wp:cNvGraphicFramePr>
+                    <a:graphicFrameLocks xmlns:a="http://schemas.openxmlformats.org/drawingml/2006/main" noChangeAspect="1"/>
+                  </wp:cNvGraphicFramePr>
+                  <a:graphic xmlns:a="http://schemas.openxmlformats.org/drawingml/2006/main">
+                    <a:graphicData uri="http://schemas.openxmlformats.org/drawingml/2006/picture">
+                      <pic:pic xmlns:pic="http://schemas.openxmlformats.org/drawingml/2006/picture">
+                        <pic:nvPicPr>
+                          <pic:cNvPr id="833570433" name=""/>
+                          <pic:cNvPicPr/>
+                        </pic:nvPicPr>
+                        <pic:blipFill>
+                          <a:blip r:embed="rId37"/>
+                          <a:stretch>
+                            <a:fillRect/>
+                          </a:stretch>
+                        </pic:blipFill>
+                        <pic:spPr>
+                          <a:xfrm>
+                            <a:off x="0" y="0"/>
+                            <a:ext cx="1857634" cy="962159"/>
+                          </a:xfrm>
+                          <a:prstGeom prst="rect">
+                            <a:avLst/>
+                          </a:prstGeom>
                         </pic:spPr>
                       </pic:pic>
                     </a:graphicData>
@@ -14882,34 +15187,59 @@
               </w:rPr>
             </w:pPr>
             <w:r>
+              <w:rPr>
+                <w:rFonts w:ascii="Times New Roman" w:hAnsi="Times New Roman"/>
+              </w:rPr>
               <w:t xml:space="preserve">Rysunek </w:t>
             </w:r>
             <w:r>
+              <w:rPr>
+                <w:rFonts w:ascii="Times New Roman" w:hAnsi="Times New Roman"/>
+              </w:rPr>
               <w:fldChar w:fldCharType="begin"/>
             </w:r>
             <w:r>
+              <w:rPr>
+                <w:rFonts w:ascii="Times New Roman" w:hAnsi="Times New Roman"/>
+              </w:rPr>
               <w:instrText xml:space="preserve"> SEQ Rysunek \* ARABIC </w:instrText>
             </w:r>
             <w:r>
+              <w:rPr>
+                <w:rFonts w:ascii="Times New Roman" w:hAnsi="Times New Roman"/>
+              </w:rPr>
               <w:fldChar w:fldCharType="separate"/>
             </w:r>
             <w:r>
               <w:rPr>
+                <w:rFonts w:ascii="Times New Roman" w:hAnsi="Times New Roman"/>
                 <w:noProof/>
               </w:rPr>
-              <w:t>13</w:t>
+              <w:t>14</w:t>
             </w:r>
             <w:r>
+              <w:rPr>
+                <w:rFonts w:ascii="Times New Roman" w:hAnsi="Times New Roman"/>
+              </w:rPr>
               <w:fldChar w:fldCharType="end"/>
             </w:r>
             <w:r>
-              <w:t xml:space="preserve"> </w:t>
+              <w:rPr>
+                <w:rFonts w:ascii="Times New Roman" w:hAnsi="Times New Roman"/>
+              </w:rPr>
+              <w:t xml:space="preserve"> Punkt</w:t>
             </w:r>
             <w:r>
-              <w:t xml:space="preserve">Punkt na charakterystyce </w:t>
+              <w:rPr>
+                <w:rFonts w:ascii="Times New Roman" w:hAnsi="Times New Roman"/>
+              </w:rPr>
+              <w:t>y</w:t>
             </w:r>
             <w:r>
-              <w:t>amplitudowej</w:t>
+              <w:rPr>
+                <w:rFonts w:ascii="Times New Roman" w:hAnsi="Times New Roman"/>
+              </w:rPr>
+              <w:t xml:space="preserve"> na charakterystyce amplitudowej</w:t>
             </w:r>
           </w:p>
         </w:tc>
@@ -14922,17 +15252,19 @@
             <w:pPr>
               <w:keepNext/>
               <w:jc w:val="center"/>
+              <w:rPr>
+                <w:rFonts w:ascii="Times New Roman" w:hAnsi="Times New Roman"/>
+              </w:rPr>
             </w:pPr>
             <w:r>
               <w:rPr>
                 <w:rFonts w:ascii="Times New Roman" w:hAnsi="Times New Roman"/>
-                <w:noProof/>
               </w:rPr>
               <w:drawing>
-                <wp:inline distT="0" distB="0" distL="0" distR="0" wp14:anchorId="72B12F55" wp14:editId="1271CAFD">
-                  <wp:extent cx="1828800" cy="1085850"/>
-                  <wp:effectExtent l="0" t="0" r="0" b="0"/>
-                  <wp:docPr id="1721544420" name="Obraz 3"/>
+                <wp:inline distT="0" distB="0" distL="0" distR="0" wp14:anchorId="4D5CEBA5" wp14:editId="00C8F781">
+                  <wp:extent cx="1924319" cy="1114581"/>
+                  <wp:effectExtent l="0" t="0" r="0" b="9525"/>
+                  <wp:docPr id="834600470" name="Obraz 1"/>
                   <wp:cNvGraphicFramePr>
                     <a:graphicFrameLocks xmlns:a="http://schemas.openxmlformats.org/drawingml/2006/main" noChangeAspect="1"/>
                   </wp:cNvGraphicFramePr>
@@ -14940,36 +15272,23 @@
                     <a:graphicData uri="http://schemas.openxmlformats.org/drawingml/2006/picture">
                       <pic:pic xmlns:pic="http://schemas.openxmlformats.org/drawingml/2006/picture">
                         <pic:nvPicPr>
-                          <pic:cNvPr id="0" name="Picture 3"/>
-                          <pic:cNvPicPr>
-                            <a:picLocks noChangeAspect="1" noChangeArrowheads="1"/>
-                          </pic:cNvPicPr>
+                          <pic:cNvPr id="834600470" name=""/>
+                          <pic:cNvPicPr/>
                         </pic:nvPicPr>
                         <pic:blipFill>
-                          <a:blip r:embed="rId35">
-                            <a:extLst>
-                              <a:ext uri="{28A0092B-C50C-407E-A947-70E740481C1C}">
-                                <a14:useLocalDpi xmlns:a14="http://schemas.microsoft.com/office/drawing/2010/main" val="0"/>
-                              </a:ext>
-                            </a:extLst>
-                          </a:blip>
-                          <a:srcRect/>
+                          <a:blip r:embed="rId38"/>
                           <a:stretch>
                             <a:fillRect/>
                           </a:stretch>
                         </pic:blipFill>
-                        <pic:spPr bwMode="auto">
+                        <pic:spPr>
                           <a:xfrm>
                             <a:off x="0" y="0"/>
-                            <a:ext cx="1828800" cy="1085850"/>
+                            <a:ext cx="1924319" cy="1114581"/>
                           </a:xfrm>
                           <a:prstGeom prst="rect">
                             <a:avLst/>
                           </a:prstGeom>
-                          <a:noFill/>
-                          <a:ln>
-                            <a:noFill/>
-                          </a:ln>
                         </pic:spPr>
                       </pic:pic>
                     </a:graphicData>
@@ -14982,39 +15301,53 @@
             <w:pPr>
               <w:pStyle w:val="Legenda"/>
               <w:jc w:val="center"/>
+              <w:rPr>
+                <w:rFonts w:ascii="Times New Roman" w:hAnsi="Times New Roman"/>
+              </w:rPr>
             </w:pPr>
             <w:r>
+              <w:rPr>
+                <w:rFonts w:ascii="Times New Roman" w:hAnsi="Times New Roman"/>
+              </w:rPr>
               <w:t xml:space="preserve">Rysunek </w:t>
             </w:r>
             <w:r>
+              <w:rPr>
+                <w:rFonts w:ascii="Times New Roman" w:hAnsi="Times New Roman"/>
+              </w:rPr>
               <w:fldChar w:fldCharType="begin"/>
             </w:r>
             <w:r>
+              <w:rPr>
+                <w:rFonts w:ascii="Times New Roman" w:hAnsi="Times New Roman"/>
+              </w:rPr>
               <w:instrText xml:space="preserve"> SEQ Rysunek \* ARABIC </w:instrText>
             </w:r>
             <w:r>
+              <w:rPr>
+                <w:rFonts w:ascii="Times New Roman" w:hAnsi="Times New Roman"/>
+              </w:rPr>
               <w:fldChar w:fldCharType="separate"/>
             </w:r>
             <w:r>
               <w:rPr>
+                <w:rFonts w:ascii="Times New Roman" w:hAnsi="Times New Roman"/>
                 <w:noProof/>
               </w:rPr>
-              <w:t>14</w:t>
+              <w:t>15</w:t>
             </w:r>
             <w:r>
+              <w:rPr>
+                <w:rFonts w:ascii="Times New Roman" w:hAnsi="Times New Roman"/>
+              </w:rPr>
               <w:fldChar w:fldCharType="end"/>
             </w:r>
             <w:r>
+              <w:rPr>
+                <w:rFonts w:ascii="Times New Roman" w:hAnsi="Times New Roman"/>
+              </w:rPr>
               <w:t xml:space="preserve"> Punkt na charakterystyce fazowej</w:t>
             </w:r>
-          </w:p>
-          <w:p>
-            <w:pPr>
-              <w:jc w:val="center"/>
-              <w:rPr>
-                <w:rFonts w:ascii="Times New Roman" w:hAnsi="Times New Roman"/>
-              </w:rPr>
-            </w:pPr>
           </w:p>
         </w:tc>
       </w:tr>
@@ -15042,7 +15375,7 @@
         <w:rPr>
           <w:rFonts w:ascii="Times New Roman" w:hAnsi="Times New Roman"/>
         </w:rPr>
-        <w:t>, w związku z czym zapas modułu i fazy wynosi odpowiednio:</w:t>
+        <w:t>.</w:t>
       </w:r>
     </w:p>
     <w:p>
@@ -15057,15 +15390,97 @@
             <w:rPr>
               <w:rFonts w:ascii="Cambria Math" w:hAnsi="Cambria Math"/>
             </w:rPr>
-            <m:t xml:space="preserve">λ=4,46 dB </m:t>
+            <m:t>Zapas modułu: Gm=</m:t>
           </m:r>
+          <m:r>
+            <w:rPr>
+              <w:rFonts w:ascii="Cambria Math" w:hAnsi="Cambria Math"/>
+            </w:rPr>
+            <m:t>24,2</m:t>
+          </m:r>
+          <m:r>
+            <w:rPr>
+              <w:rFonts w:ascii="Cambria Math" w:hAnsi="Cambria Math"/>
+            </w:rPr>
+            <m:t xml:space="preserve"> </m:t>
+          </m:r>
+          <m:r>
+            <w:rPr>
+              <w:rFonts w:ascii="Cambria Math" w:hAnsi="Cambria Math"/>
+            </w:rPr>
+            <m:t xml:space="preserve">dla </m:t>
+          </m:r>
+          <m:sSub>
+            <m:sSubPr>
+              <m:ctrlPr>
+                <w:rPr>
+                  <w:rFonts w:ascii="Cambria Math" w:hAnsi="Cambria Math"/>
+                  <w:i/>
+                </w:rPr>
+              </m:ctrlPr>
+            </m:sSubPr>
+            <m:e>
+              <m:r>
+                <w:rPr>
+                  <w:rFonts w:ascii="Cambria Math" w:hAnsi="Cambria Math"/>
+                </w:rPr>
+                <m:t>ω</m:t>
+              </m:r>
+            </m:e>
+            <m:sub>
+              <m:r>
+                <w:rPr>
+                  <w:rFonts w:ascii="Cambria Math" w:hAnsi="Cambria Math"/>
+                </w:rPr>
+                <m:t>g</m:t>
+              </m:r>
+            </m:sub>
+          </m:sSub>
+          <m:r>
+            <w:rPr>
+              <w:rFonts w:ascii="Cambria Math" w:hAnsi="Cambria Math"/>
+            </w:rPr>
+            <m:t>=</m:t>
+          </m:r>
+          <m:r>
+            <w:rPr>
+              <w:rFonts w:ascii="Cambria Math" w:hAnsi="Cambria Math"/>
+            </w:rPr>
+            <m:t>78,3</m:t>
+          </m:r>
+          <m:f>
+            <m:fPr>
+              <m:ctrlPr>
+                <w:rPr>
+                  <w:rFonts w:ascii="Cambria Math" w:hAnsi="Cambria Math"/>
+                  <w:i/>
+                </w:rPr>
+              </m:ctrlPr>
+            </m:fPr>
+            <m:num>
+              <m:r>
+                <w:rPr>
+                  <w:rFonts w:ascii="Cambria Math" w:hAnsi="Cambria Math"/>
+                </w:rPr>
+                <m:t>rad</m:t>
+              </m:r>
+            </m:num>
+            <m:den>
+              <m:r>
+                <w:rPr>
+                  <w:rFonts w:ascii="Cambria Math" w:hAnsi="Cambria Math"/>
+                </w:rPr>
+                <m:t>s</m:t>
+              </m:r>
+            </m:den>
+          </m:f>
         </m:oMath>
       </m:oMathPara>
     </w:p>
     <w:p>
       <w:pPr>
         <w:rPr>
-          <w:rFonts w:ascii="Times New Roman" w:hAnsi="Times New Roman"/>
+          <w:rFonts w:ascii="Times New Roman" w:eastAsiaTheme="minorEastAsia" w:hAnsi="Times New Roman"/>
         </w:rPr>
       </w:pPr>
       <m:oMathPara>
@@ -15074,7 +15489,176 @@
             <w:rPr>
               <w:rFonts w:ascii="Cambria Math" w:hAnsi="Cambria Math"/>
             </w:rPr>
-            <m:t>∆Φ=70,5°</m:t>
+            <m:t>Zapas fazy:Pm=</m:t>
+          </m:r>
+          <m:r>
+            <w:rPr>
+              <w:rFonts w:ascii="Cambria Math" w:hAnsi="Cambria Math"/>
+            </w:rPr>
+            <m:t>62,5</m:t>
+          </m:r>
+          <m:r>
+            <w:rPr>
+              <w:rFonts w:ascii="Cambria Math" w:hAnsi="Cambria Math"/>
+            </w:rPr>
+            <m:t>°</m:t>
+          </m:r>
+          <m:r>
+            <w:rPr>
+              <w:rFonts w:ascii="Cambria Math" w:hAnsi="Cambria Math"/>
+            </w:rPr>
+            <m:t xml:space="preserve"> </m:t>
+          </m:r>
+          <m:r>
+            <w:rPr>
+              <w:rFonts w:ascii="Cambria Math" w:hAnsi="Cambria Math"/>
+            </w:rPr>
+            <m:t xml:space="preserve">dla </m:t>
+          </m:r>
+          <m:sSub>
+            <m:sSubPr>
+              <m:ctrlPr>
+                <w:rPr>
+                  <w:rFonts w:ascii="Cambria Math" w:hAnsi="Cambria Math"/>
+                  <w:i/>
+                </w:rPr>
+              </m:ctrlPr>
+            </m:sSubPr>
+            <m:e>
+              <m:r>
+                <w:rPr>
+                  <w:rFonts w:ascii="Cambria Math" w:hAnsi="Cambria Math"/>
+                </w:rPr>
+                <m:t>ω</m:t>
+              </m:r>
+            </m:e>
+            <m:sub>
+              <m:r>
+                <w:rPr>
+                  <w:rFonts w:ascii="Cambria Math" w:hAnsi="Cambria Math"/>
+                </w:rPr>
+                <m:t>g</m:t>
+              </m:r>
+            </m:sub>
+          </m:sSub>
+          <m:r>
+            <w:rPr>
+              <w:rFonts w:ascii="Cambria Math" w:hAnsi="Cambria Math"/>
+            </w:rPr>
+            <m:t>=</m:t>
+          </m:r>
+          <m:r>
+            <w:rPr>
+              <w:rFonts w:ascii="Cambria Math" w:hAnsi="Cambria Math"/>
+            </w:rPr>
+            <m:t>20,3</m:t>
+          </m:r>
+          <m:f>
+            <m:fPr>
+              <m:ctrlPr>
+                <w:rPr>
+                  <w:rFonts w:ascii="Cambria Math" w:hAnsi="Cambria Math"/>
+                  <w:i/>
+                </w:rPr>
+              </m:ctrlPr>
+            </m:fPr>
+            <m:num>
+              <m:r>
+                <w:rPr>
+                  <w:rFonts w:ascii="Cambria Math" w:hAnsi="Cambria Math"/>
+                </w:rPr>
+                <m:t>rad</m:t>
+              </m:r>
+            </m:num>
+            <m:den>
+              <m:r>
+                <w:rPr>
+                  <w:rFonts w:ascii="Cambria Math" w:hAnsi="Cambria Math"/>
+                </w:rPr>
+                <m:t>s</m:t>
+              </m:r>
+            </m:den>
+          </m:f>
+        </m:oMath>
+      </m:oMathPara>
+    </w:p>
+    <w:p>
+      <w:pPr>
+        <w:rPr>
+          <w:rFonts w:ascii="Times New Roman" w:hAnsi="Times New Roman"/>
+        </w:rPr>
+      </w:pPr>
+      <m:oMathPara>
+        <m:oMath>
+          <m:r>
+            <w:rPr>
+              <w:rFonts w:ascii="Cambria Math" w:hAnsi="Cambria Math"/>
+            </w:rPr>
+            <m:t>Maksymalne opóźnienie</m:t>
+          </m:r>
+          <m:r>
+            <w:rPr>
+              <w:rFonts w:ascii="Cambria Math" w:hAnsi="Cambria Math"/>
+            </w:rPr>
+            <m:t>:</m:t>
+          </m:r>
+          <m:f>
+            <m:fPr>
+              <m:ctrlPr>
+                <w:rPr>
+                  <w:rFonts w:ascii="Cambria Math" w:hAnsi="Cambria Math"/>
+                  <w:i/>
+                </w:rPr>
+              </m:ctrlPr>
+            </m:fPr>
+            <m:num>
+              <m:r>
+                <w:rPr>
+                  <w:rFonts w:ascii="Cambria Math" w:hAnsi="Cambria Math"/>
+                </w:rPr>
+                <m:t>Pm</m:t>
+              </m:r>
+            </m:num>
+            <m:den>
+              <m:sSub>
+                <m:sSubPr>
+                  <m:ctrlPr>
+                    <w:rPr>
+                      <w:rFonts w:ascii="Cambria Math" w:hAnsi="Cambria Math"/>
+                      <w:i/>
+                    </w:rPr>
+                  </m:ctrlPr>
+                </m:sSubPr>
+                <m:e>
+                  <m:r>
+                    <w:rPr>
+                      <w:rFonts w:ascii="Cambria Math" w:hAnsi="Cambria Math"/>
+                    </w:rPr>
+                    <m:t>ω</m:t>
+                  </m:r>
+                </m:e>
+                <m:sub>
+                  <m:r>
+                    <w:rPr>
+                      <w:rFonts w:ascii="Cambria Math" w:hAnsi="Cambria Math"/>
+                    </w:rPr>
+                    <m:t>g</m:t>
+                  </m:r>
+                </m:sub>
+              </m:sSub>
+            </m:den>
+          </m:f>
+          <m:r>
+            <w:rPr>
+              <w:rFonts w:ascii="Cambria Math" w:hAnsi="Cambria Math"/>
+            </w:rPr>
+            <m:t>=0,798</m:t>
+          </m:r>
+          <m:r>
+            <w:rPr>
+              <w:rFonts w:ascii="Cambria Math" w:hAnsi="Cambria Math"/>
+            </w:rPr>
+            <m:t xml:space="preserve"> s</m:t>
           </m:r>
         </m:oMath>
       </m:oMathPara>
@@ -15082,23 +15666,958 @@
     <w:p>
       <w:pPr>
         <w:rPr>
-          <w:rFonts w:ascii="Times New Roman" w:hAnsi="Times New Roman"/>
-        </w:rPr>
-      </w:pPr>
-    </w:p>
-    <w:p>
-      <w:pPr>
-        <w:rPr>
-          <w:rFonts w:ascii="Times New Roman" w:hAnsi="Times New Roman"/>
-        </w:rPr>
-      </w:pPr>
-    </w:p>
-    <w:p>
-      <w:pPr>
-        <w:rPr>
-          <w:rFonts w:ascii="Times New Roman" w:hAnsi="Times New Roman"/>
-        </w:rPr>
-      </w:pPr>
+          <w:rFonts w:ascii="Times New Roman" w:eastAsiaTheme="minorEastAsia" w:hAnsi="Times New Roman"/>
+        </w:rPr>
+      </w:pPr>
+    </w:p>
+    <w:p>
+      <w:pPr>
+        <w:rPr>
+          <w:rFonts w:ascii="Times New Roman" w:hAnsi="Times New Roman"/>
+        </w:rPr>
+      </w:pPr>
+      <w:r>
+        <w:rPr>
+          <w:rFonts w:ascii="Times New Roman" w:hAnsi="Times New Roman"/>
+        </w:rPr>
+        <w:t>Z kolei dla układu otwartego transmitancja wygląda następująco:</w:t>
+      </w:r>
+    </w:p>
+    <w:p>
+      <w:pPr>
+        <w:jc w:val="center"/>
+        <w:rPr>
+          <w:rFonts w:ascii="Times New Roman" w:hAnsi="Times New Roman"/>
+        </w:rPr>
+      </w:pPr>
+      <w:r>
+        <w:rPr>
+          <w:rFonts w:ascii="Times New Roman" w:hAnsi="Times New Roman"/>
+        </w:rPr>
+        <w:drawing>
+          <wp:inline distT="0" distB="0" distL="0" distR="0" wp14:anchorId="0A42CD52" wp14:editId="7A964B1B">
+            <wp:extent cx="3781953" cy="1143160"/>
+            <wp:effectExtent l="0" t="0" r="0" b="0"/>
+            <wp:docPr id="2056903101" name="Obraz 1" descr="Obraz zawierający tekst, Czcionka, zrzut ekranu, linia&#10;&#10;Opis wygenerowany automatycznie"/>
+            <wp:cNvGraphicFramePr>
+              <a:graphicFrameLocks xmlns:a="http://schemas.openxmlformats.org/drawingml/2006/main" noChangeAspect="1"/>
+            </wp:cNvGraphicFramePr>
+            <a:graphic xmlns:a="http://schemas.openxmlformats.org/drawingml/2006/main">
+              <a:graphicData uri="http://schemas.openxmlformats.org/drawingml/2006/picture">
+                <pic:pic xmlns:pic="http://schemas.openxmlformats.org/drawingml/2006/picture">
+                  <pic:nvPicPr>
+                    <pic:cNvPr id="2056903101" name="Obraz 1" descr="Obraz zawierający tekst, Czcionka, zrzut ekranu, linia&#10;&#10;Opis wygenerowany automatycznie"/>
+                    <pic:cNvPicPr/>
+                  </pic:nvPicPr>
+                  <pic:blipFill>
+                    <a:blip r:embed="rId39"/>
+                    <a:stretch>
+                      <a:fillRect/>
+                    </a:stretch>
+                  </pic:blipFill>
+                  <pic:spPr>
+                    <a:xfrm>
+                      <a:off x="0" y="0"/>
+                      <a:ext cx="3781953" cy="1143160"/>
+                    </a:xfrm>
+                    <a:prstGeom prst="rect">
+                      <a:avLst/>
+                    </a:prstGeom>
+                  </pic:spPr>
+                </pic:pic>
+              </a:graphicData>
+            </a:graphic>
+          </wp:inline>
+        </w:drawing>
+      </w:r>
+    </w:p>
+    <w:p>
+      <w:pPr>
+        <w:rPr>
+          <w:rFonts w:ascii="Times New Roman" w:hAnsi="Times New Roman"/>
+        </w:rPr>
+      </w:pPr>
+      <w:r>
+        <w:rPr>
+          <w:rFonts w:ascii="Times New Roman" w:hAnsi="Times New Roman"/>
+        </w:rPr>
+        <w:t>A charakterystyki zostały przedstawione na rysunkach 16 oraz 17.</w:t>
+      </w:r>
+    </w:p>
+    <w:p>
+      <w:pPr>
+        <w:rPr>
+          <w:rFonts w:ascii="Times New Roman" w:hAnsi="Times New Roman"/>
+        </w:rPr>
+      </w:pPr>
+    </w:p>
+    <w:p>
+      <w:pPr>
+        <w:keepNext/>
+        <w:jc w:val="center"/>
+        <w:rPr>
+          <w:rFonts w:ascii="Times New Roman" w:hAnsi="Times New Roman"/>
+        </w:rPr>
+      </w:pPr>
+      <w:r>
+        <w:rPr>
+          <w:rFonts w:ascii="Times New Roman" w:hAnsi="Times New Roman"/>
+        </w:rPr>
+        <w:lastRenderedPageBreak/>
+        <w:drawing>
+          <wp:inline distT="0" distB="0" distL="0" distR="0" wp14:anchorId="35F08C7A" wp14:editId="4EEFF2CD">
+            <wp:extent cx="5760720" cy="3929380"/>
+            <wp:effectExtent l="0" t="0" r="0" b="0"/>
+            <wp:docPr id="1918272405" name="Obraz 1" descr="Obraz zawierający linia, tekst, Wykres, diagram&#10;&#10;Opis wygenerowany automatycznie"/>
+            <wp:cNvGraphicFramePr>
+              <a:graphicFrameLocks xmlns:a="http://schemas.openxmlformats.org/drawingml/2006/main" noChangeAspect="1"/>
+            </wp:cNvGraphicFramePr>
+            <a:graphic xmlns:a="http://schemas.openxmlformats.org/drawingml/2006/main">
+              <a:graphicData uri="http://schemas.openxmlformats.org/drawingml/2006/picture">
+                <pic:pic xmlns:pic="http://schemas.openxmlformats.org/drawingml/2006/picture">
+                  <pic:nvPicPr>
+                    <pic:cNvPr id="1918272405" name="Obraz 1" descr="Obraz zawierający linia, tekst, Wykres, diagram&#10;&#10;Opis wygenerowany automatycznie"/>
+                    <pic:cNvPicPr/>
+                  </pic:nvPicPr>
+                  <pic:blipFill>
+                    <a:blip r:embed="rId40"/>
+                    <a:stretch>
+                      <a:fillRect/>
+                    </a:stretch>
+                  </pic:blipFill>
+                  <pic:spPr>
+                    <a:xfrm>
+                      <a:off x="0" y="0"/>
+                      <a:ext cx="5760720" cy="3929380"/>
+                    </a:xfrm>
+                    <a:prstGeom prst="rect">
+                      <a:avLst/>
+                    </a:prstGeom>
+                  </pic:spPr>
+                </pic:pic>
+              </a:graphicData>
+            </a:graphic>
+          </wp:inline>
+        </w:drawing>
+      </w:r>
+    </w:p>
+    <w:p>
+      <w:pPr>
+        <w:pStyle w:val="Legenda"/>
+        <w:jc w:val="center"/>
+        <w:rPr>
+          <w:rFonts w:ascii="Times New Roman" w:hAnsi="Times New Roman"/>
+        </w:rPr>
+      </w:pPr>
+      <w:r>
+        <w:rPr>
+          <w:rFonts w:ascii="Times New Roman" w:hAnsi="Times New Roman"/>
+        </w:rPr>
+        <w:t xml:space="preserve">Rysunek </w:t>
+      </w:r>
+      <w:r>
+        <w:rPr>
+          <w:rFonts w:ascii="Times New Roman" w:hAnsi="Times New Roman"/>
+        </w:rPr>
+        <w:fldChar w:fldCharType="begin"/>
+      </w:r>
+      <w:r>
+        <w:rPr>
+          <w:rFonts w:ascii="Times New Roman" w:hAnsi="Times New Roman"/>
+        </w:rPr>
+        <w:instrText xml:space="preserve"> SEQ Rysunek \* ARABIC </w:instrText>
+      </w:r>
+      <w:r>
+        <w:rPr>
+          <w:rFonts w:ascii="Times New Roman" w:hAnsi="Times New Roman"/>
+        </w:rPr>
+        <w:fldChar w:fldCharType="separate"/>
+      </w:r>
+      <w:r>
+        <w:rPr>
+          <w:rFonts w:ascii="Times New Roman" w:hAnsi="Times New Roman"/>
+          <w:noProof/>
+        </w:rPr>
+        <w:t>16</w:t>
+      </w:r>
+      <w:r>
+        <w:rPr>
+          <w:rFonts w:ascii="Times New Roman" w:hAnsi="Times New Roman"/>
+        </w:rPr>
+        <w:fldChar w:fldCharType="end"/>
+      </w:r>
+      <w:r>
+        <w:rPr>
+          <w:rFonts w:ascii="Times New Roman" w:hAnsi="Times New Roman"/>
+        </w:rPr>
+        <w:t xml:space="preserve"> Charakterystyki Bodego dla układu otwartego</w:t>
+      </w:r>
+    </w:p>
+    <w:p>
+      <w:pPr>
+        <w:keepNext/>
+        <w:jc w:val="center"/>
+        <w:rPr>
+          <w:rFonts w:ascii="Times New Roman" w:hAnsi="Times New Roman"/>
+        </w:rPr>
+      </w:pPr>
+      <w:r>
+        <w:rPr>
+          <w:rFonts w:ascii="Times New Roman" w:hAnsi="Times New Roman"/>
+        </w:rPr>
+        <w:drawing>
+          <wp:inline distT="0" distB="0" distL="0" distR="0" wp14:anchorId="512619A9" wp14:editId="694FE861">
+            <wp:extent cx="5760720" cy="4043680"/>
+            <wp:effectExtent l="0" t="0" r="0" b="0"/>
+            <wp:docPr id="528648129" name="Obraz 1" descr="Obraz zawierający linia, tekst, diagram, Wykres&#10;&#10;Opis wygenerowany automatycznie"/>
+            <wp:cNvGraphicFramePr>
+              <a:graphicFrameLocks xmlns:a="http://schemas.openxmlformats.org/drawingml/2006/main" noChangeAspect="1"/>
+            </wp:cNvGraphicFramePr>
+            <a:graphic xmlns:a="http://schemas.openxmlformats.org/drawingml/2006/main">
+              <a:graphicData uri="http://schemas.openxmlformats.org/drawingml/2006/picture">
+                <pic:pic xmlns:pic="http://schemas.openxmlformats.org/drawingml/2006/picture">
+                  <pic:nvPicPr>
+                    <pic:cNvPr id="528648129" name="Obraz 1" descr="Obraz zawierający linia, tekst, diagram, Wykres&#10;&#10;Opis wygenerowany automatycznie"/>
+                    <pic:cNvPicPr/>
+                  </pic:nvPicPr>
+                  <pic:blipFill>
+                    <a:blip r:embed="rId41"/>
+                    <a:stretch>
+                      <a:fillRect/>
+                    </a:stretch>
+                  </pic:blipFill>
+                  <pic:spPr>
+                    <a:xfrm>
+                      <a:off x="0" y="0"/>
+                      <a:ext cx="5760720" cy="4043680"/>
+                    </a:xfrm>
+                    <a:prstGeom prst="rect">
+                      <a:avLst/>
+                    </a:prstGeom>
+                  </pic:spPr>
+                </pic:pic>
+              </a:graphicData>
+            </a:graphic>
+          </wp:inline>
+        </w:drawing>
+      </w:r>
+    </w:p>
+    <w:p>
+      <w:pPr>
+        <w:pStyle w:val="Legenda"/>
+        <w:jc w:val="center"/>
+        <w:rPr>
+          <w:rFonts w:ascii="Times New Roman" w:hAnsi="Times New Roman"/>
+        </w:rPr>
+      </w:pPr>
+      <w:r>
+        <w:rPr>
+          <w:rFonts w:ascii="Times New Roman" w:hAnsi="Times New Roman"/>
+        </w:rPr>
+        <w:t xml:space="preserve">Rysunek </w:t>
+      </w:r>
+      <w:r>
+        <w:rPr>
+          <w:rFonts w:ascii="Times New Roman" w:hAnsi="Times New Roman"/>
+        </w:rPr>
+        <w:fldChar w:fldCharType="begin"/>
+      </w:r>
+      <w:r>
+        <w:rPr>
+          <w:rFonts w:ascii="Times New Roman" w:hAnsi="Times New Roman"/>
+        </w:rPr>
+        <w:instrText xml:space="preserve"> SEQ Rysunek \* ARABIC </w:instrText>
+      </w:r>
+      <w:r>
+        <w:rPr>
+          <w:rFonts w:ascii="Times New Roman" w:hAnsi="Times New Roman"/>
+        </w:rPr>
+        <w:fldChar w:fldCharType="separate"/>
+      </w:r>
+      <w:r>
+        <w:rPr>
+          <w:rFonts w:ascii="Times New Roman" w:hAnsi="Times New Roman"/>
+          <w:noProof/>
+        </w:rPr>
+        <w:t>17</w:t>
+      </w:r>
+      <w:r>
+        <w:rPr>
+          <w:rFonts w:ascii="Times New Roman" w:hAnsi="Times New Roman"/>
+        </w:rPr>
+        <w:fldChar w:fldCharType="end"/>
+      </w:r>
+      <w:r>
+        <w:rPr>
+          <w:rFonts w:ascii="Times New Roman" w:hAnsi="Times New Roman"/>
+        </w:rPr>
+        <w:t xml:space="preserve"> Wykres </w:t>
+      </w:r>
+      <w:proofErr w:type="spellStart"/>
+      <w:r>
+        <w:rPr>
+          <w:rFonts w:ascii="Times New Roman" w:hAnsi="Times New Roman"/>
+        </w:rPr>
+        <w:t>Nyquista</w:t>
+      </w:r>
+      <w:proofErr w:type="spellEnd"/>
+      <w:r>
+        <w:rPr>
+          <w:rFonts w:ascii="Times New Roman" w:hAnsi="Times New Roman"/>
+        </w:rPr>
+        <w:t xml:space="preserve"> dla układu </w:t>
+      </w:r>
+      <w:r>
+        <w:rPr>
+          <w:rFonts w:ascii="Times New Roman" w:hAnsi="Times New Roman"/>
+        </w:rPr>
+        <w:t>otwartego</w:t>
+      </w:r>
+    </w:p>
+    <w:tbl>
+      <w:tblPr>
+        <w:tblStyle w:val="Tabela-Siatka"/>
+        <w:tblW w:w="0" w:type="auto"/>
+        <w:tblBorders>
+          <w:top w:val="none" w:sz="0" w:space="0" w:color="auto"/>
+          <w:left w:val="none" w:sz="0" w:space="0" w:color="auto"/>
+          <w:bottom w:val="none" w:sz="0" w:space="0" w:color="auto"/>
+          <w:right w:val="none" w:sz="0" w:space="0" w:color="auto"/>
+          <w:insideH w:val="none" w:sz="0" w:space="0" w:color="auto"/>
+          <w:insideV w:val="none" w:sz="0" w:space="0" w:color="auto"/>
+        </w:tblBorders>
+        <w:tblLook w:val="04A0" w:firstRow="1" w:lastRow="0" w:firstColumn="1" w:lastColumn="0" w:noHBand="0" w:noVBand="1"/>
+      </w:tblPr>
+      <w:tblGrid>
+        <w:gridCol w:w="4531"/>
+        <w:gridCol w:w="4531"/>
+      </w:tblGrid>
+      <w:tr>
+        <w:tc>
+          <w:tcPr>
+            <w:tcW w:w="4531" w:type="dxa"/>
+            <w:vAlign w:val="center"/>
+          </w:tcPr>
+          <w:p>
+            <w:pPr>
+              <w:keepNext/>
+              <w:jc w:val="center"/>
+              <w:rPr>
+                <w:rFonts w:ascii="Times New Roman" w:hAnsi="Times New Roman"/>
+              </w:rPr>
+            </w:pPr>
+            <w:r>
+              <w:rPr>
+                <w:rFonts w:ascii="Times New Roman" w:hAnsi="Times New Roman"/>
+              </w:rPr>
+              <w:lastRenderedPageBreak/>
+              <w:drawing>
+                <wp:inline distT="0" distB="0" distL="0" distR="0" wp14:anchorId="7B38495E" wp14:editId="585EB3E5">
+                  <wp:extent cx="2086266" cy="943107"/>
+                  <wp:effectExtent l="0" t="0" r="0" b="9525"/>
+                  <wp:docPr id="720469491" name="Obraz 1"/>
+                  <wp:cNvGraphicFramePr>
+                    <a:graphicFrameLocks xmlns:a="http://schemas.openxmlformats.org/drawingml/2006/main" noChangeAspect="1"/>
+                  </wp:cNvGraphicFramePr>
+                  <a:graphic xmlns:a="http://schemas.openxmlformats.org/drawingml/2006/main">
+                    <a:graphicData uri="http://schemas.openxmlformats.org/drawingml/2006/picture">
+                      <pic:pic xmlns:pic="http://schemas.openxmlformats.org/drawingml/2006/picture">
+                        <pic:nvPicPr>
+                          <pic:cNvPr id="720469491" name=""/>
+                          <pic:cNvPicPr/>
+                        </pic:nvPicPr>
+                        <pic:blipFill>
+                          <a:blip r:embed="rId42"/>
+                          <a:stretch>
+                            <a:fillRect/>
+                          </a:stretch>
+                        </pic:blipFill>
+                        <pic:spPr>
+                          <a:xfrm>
+                            <a:off x="0" y="0"/>
+                            <a:ext cx="2086266" cy="943107"/>
+                          </a:xfrm>
+                          <a:prstGeom prst="rect">
+                            <a:avLst/>
+                          </a:prstGeom>
+                        </pic:spPr>
+                      </pic:pic>
+                    </a:graphicData>
+                  </a:graphic>
+                </wp:inline>
+              </w:drawing>
+            </w:r>
+          </w:p>
+          <w:p>
+            <w:pPr>
+              <w:pStyle w:val="Legenda"/>
+              <w:jc w:val="center"/>
+              <w:rPr>
+                <w:rFonts w:ascii="Times New Roman" w:hAnsi="Times New Roman"/>
+              </w:rPr>
+            </w:pPr>
+            <w:r>
+              <w:rPr>
+                <w:rFonts w:ascii="Times New Roman" w:hAnsi="Times New Roman"/>
+              </w:rPr>
+              <w:t xml:space="preserve">Rysunek </w:t>
+            </w:r>
+            <w:r>
+              <w:rPr>
+                <w:rFonts w:ascii="Times New Roman" w:hAnsi="Times New Roman"/>
+              </w:rPr>
+              <w:fldChar w:fldCharType="begin"/>
+            </w:r>
+            <w:r>
+              <w:rPr>
+                <w:rFonts w:ascii="Times New Roman" w:hAnsi="Times New Roman"/>
+              </w:rPr>
+              <w:instrText xml:space="preserve"> SEQ Rysunek \* ARABIC </w:instrText>
+            </w:r>
+            <w:r>
+              <w:rPr>
+                <w:rFonts w:ascii="Times New Roman" w:hAnsi="Times New Roman"/>
+              </w:rPr>
+              <w:fldChar w:fldCharType="separate"/>
+            </w:r>
+            <w:r>
+              <w:rPr>
+                <w:rFonts w:ascii="Times New Roman" w:hAnsi="Times New Roman"/>
+                <w:noProof/>
+              </w:rPr>
+              <w:t>18</w:t>
+            </w:r>
+            <w:r>
+              <w:rPr>
+                <w:rFonts w:ascii="Times New Roman" w:hAnsi="Times New Roman"/>
+              </w:rPr>
+              <w:fldChar w:fldCharType="end"/>
+            </w:r>
+            <w:r>
+              <w:rPr>
+                <w:rFonts w:ascii="Times New Roman" w:hAnsi="Times New Roman"/>
+              </w:rPr>
+              <w:t xml:space="preserve"> Punkt na charakterystyce amplitudowej</w:t>
+            </w:r>
+          </w:p>
+        </w:tc>
+        <w:tc>
+          <w:tcPr>
+            <w:tcW w:w="4531" w:type="dxa"/>
+            <w:vAlign w:val="center"/>
+          </w:tcPr>
+          <w:p>
+            <w:pPr>
+              <w:keepNext/>
+              <w:jc w:val="center"/>
+              <w:rPr>
+                <w:rFonts w:ascii="Times New Roman" w:hAnsi="Times New Roman"/>
+              </w:rPr>
+            </w:pPr>
+            <w:r>
+              <w:rPr>
+                <w:rFonts w:ascii="Times New Roman" w:hAnsi="Times New Roman"/>
+              </w:rPr>
+              <w:drawing>
+                <wp:inline distT="0" distB="0" distL="0" distR="0" wp14:anchorId="64FCCC27" wp14:editId="793DF14B">
+                  <wp:extent cx="1829055" cy="1057423"/>
+                  <wp:effectExtent l="0" t="0" r="0" b="9525"/>
+                  <wp:docPr id="276845960" name="Obraz 1"/>
+                  <wp:cNvGraphicFramePr>
+                    <a:graphicFrameLocks xmlns:a="http://schemas.openxmlformats.org/drawingml/2006/main" noChangeAspect="1"/>
+                  </wp:cNvGraphicFramePr>
+                  <a:graphic xmlns:a="http://schemas.openxmlformats.org/drawingml/2006/main">
+                    <a:graphicData uri="http://schemas.openxmlformats.org/drawingml/2006/picture">
+                      <pic:pic xmlns:pic="http://schemas.openxmlformats.org/drawingml/2006/picture">
+                        <pic:nvPicPr>
+                          <pic:cNvPr id="276845960" name=""/>
+                          <pic:cNvPicPr/>
+                        </pic:nvPicPr>
+                        <pic:blipFill>
+                          <a:blip r:embed="rId43"/>
+                          <a:stretch>
+                            <a:fillRect/>
+                          </a:stretch>
+                        </pic:blipFill>
+                        <pic:spPr>
+                          <a:xfrm>
+                            <a:off x="0" y="0"/>
+                            <a:ext cx="1829055" cy="1057423"/>
+                          </a:xfrm>
+                          <a:prstGeom prst="rect">
+                            <a:avLst/>
+                          </a:prstGeom>
+                        </pic:spPr>
+                      </pic:pic>
+                    </a:graphicData>
+                  </a:graphic>
+                </wp:inline>
+              </w:drawing>
+            </w:r>
+          </w:p>
+          <w:p>
+            <w:pPr>
+              <w:pStyle w:val="Legenda"/>
+              <w:jc w:val="center"/>
+              <w:rPr>
+                <w:rFonts w:ascii="Times New Roman" w:hAnsi="Times New Roman"/>
+              </w:rPr>
+            </w:pPr>
+            <w:r>
+              <w:rPr>
+                <w:rFonts w:ascii="Times New Roman" w:hAnsi="Times New Roman"/>
+              </w:rPr>
+              <w:t xml:space="preserve">Rysunek </w:t>
+            </w:r>
+            <w:r>
+              <w:rPr>
+                <w:rFonts w:ascii="Times New Roman" w:hAnsi="Times New Roman"/>
+              </w:rPr>
+              <w:fldChar w:fldCharType="begin"/>
+            </w:r>
+            <w:r>
+              <w:rPr>
+                <w:rFonts w:ascii="Times New Roman" w:hAnsi="Times New Roman"/>
+              </w:rPr>
+              <w:instrText xml:space="preserve"> SEQ Rysunek \* ARABIC </w:instrText>
+            </w:r>
+            <w:r>
+              <w:rPr>
+                <w:rFonts w:ascii="Times New Roman" w:hAnsi="Times New Roman"/>
+              </w:rPr>
+              <w:fldChar w:fldCharType="separate"/>
+            </w:r>
+            <w:r>
+              <w:rPr>
+                <w:rFonts w:ascii="Times New Roman" w:hAnsi="Times New Roman"/>
+                <w:noProof/>
+              </w:rPr>
+              <w:t>19</w:t>
+            </w:r>
+            <w:r>
+              <w:rPr>
+                <w:rFonts w:ascii="Times New Roman" w:hAnsi="Times New Roman"/>
+              </w:rPr>
+              <w:fldChar w:fldCharType="end"/>
+            </w:r>
+            <w:r>
+              <w:rPr>
+                <w:rFonts w:ascii="Times New Roman" w:hAnsi="Times New Roman"/>
+              </w:rPr>
+              <w:t xml:space="preserve"> Punkt na charakterystyce fazowej</w:t>
+            </w:r>
+          </w:p>
+        </w:tc>
+      </w:tr>
+    </w:tbl>
+    <w:p>
+      <w:pPr>
+        <w:rPr>
+          <w:rFonts w:ascii="Times New Roman" w:hAnsi="Times New Roman"/>
+        </w:rPr>
+      </w:pPr>
+    </w:p>
+    <w:p>
+      <w:pPr>
+        <w:rPr>
+          <w:rFonts w:ascii="Times New Roman" w:hAnsi="Times New Roman"/>
+        </w:rPr>
+      </w:pPr>
+      <w:r>
+        <w:rPr>
+          <w:rFonts w:ascii="Times New Roman" w:hAnsi="Times New Roman"/>
+        </w:rPr>
+        <w:t>Zaznaczone punkty na charakterystyce</w:t>
+      </w:r>
+      <w:r>
+        <w:rPr>
+          <w:rFonts w:ascii="Times New Roman" w:hAnsi="Times New Roman"/>
+        </w:rPr>
+        <w:t xml:space="preserve"> amplitudowo-fazowej</w:t>
+      </w:r>
+      <w:r>
+        <w:rPr>
+          <w:rFonts w:ascii="Times New Roman" w:hAnsi="Times New Roman"/>
+        </w:rPr>
+        <w:t xml:space="preserve"> mają parametry przedstawione na rysunkach powyżej.</w:t>
+      </w:r>
+    </w:p>
+    <w:p>
+      <w:pPr>
+        <w:rPr>
+          <w:rFonts w:ascii="Times New Roman" w:eastAsiaTheme="minorEastAsia" w:hAnsi="Times New Roman"/>
+        </w:rPr>
+      </w:pPr>
+      <m:oMathPara>
+        <m:oMath>
+          <m:r>
+            <w:rPr>
+              <w:rFonts w:ascii="Cambria Math" w:hAnsi="Cambria Math"/>
+            </w:rPr>
+            <m:t xml:space="preserve">Zapas modułu: </m:t>
+          </m:r>
+          <m:r>
+            <w:rPr>
+              <w:rFonts w:ascii="Cambria Math" w:hAnsi="Cambria Math"/>
+            </w:rPr>
+            <m:t>Gm</m:t>
+          </m:r>
+          <m:r>
+            <w:rPr>
+              <w:rFonts w:ascii="Cambria Math" w:hAnsi="Cambria Math"/>
+            </w:rPr>
+            <m:t>=</m:t>
+          </m:r>
+          <m:r>
+            <w:rPr>
+              <w:rFonts w:ascii="Cambria Math" w:hAnsi="Cambria Math"/>
+            </w:rPr>
+            <m:t>inf</m:t>
+          </m:r>
+          <m:r>
+            <w:rPr>
+              <w:rFonts w:ascii="Cambria Math" w:hAnsi="Cambria Math"/>
+            </w:rPr>
+            <m:t xml:space="preserve"> </m:t>
+          </m:r>
+        </m:oMath>
+      </m:oMathPara>
+    </w:p>
+    <w:p>
+      <w:pPr>
+        <w:rPr>
+          <w:rFonts w:ascii="Times New Roman" w:eastAsiaTheme="minorEastAsia" w:hAnsi="Times New Roman"/>
+        </w:rPr>
+      </w:pPr>
+      <m:oMathPara>
+        <m:oMath>
+          <m:r>
+            <w:rPr>
+              <w:rFonts w:ascii="Cambria Math" w:hAnsi="Cambria Math"/>
+            </w:rPr>
+            <m:t>Zapas fazy:</m:t>
+          </m:r>
+          <m:r>
+            <w:rPr>
+              <w:rFonts w:ascii="Cambria Math" w:hAnsi="Cambria Math"/>
+            </w:rPr>
+            <m:t>Pm</m:t>
+          </m:r>
+          <m:r>
+            <w:rPr>
+              <w:rFonts w:ascii="Cambria Math" w:hAnsi="Cambria Math"/>
+            </w:rPr>
+            <m:t>=</m:t>
+          </m:r>
+          <m:r>
+            <w:rPr>
+              <w:rFonts w:ascii="Cambria Math" w:hAnsi="Cambria Math"/>
+            </w:rPr>
+            <m:t>-</m:t>
+          </m:r>
+          <m:r>
+            <w:rPr>
+              <w:rFonts w:ascii="Cambria Math" w:hAnsi="Cambria Math"/>
+            </w:rPr>
+            <m:t>19,6</m:t>
+          </m:r>
+          <m:r>
+            <w:rPr>
+              <w:rFonts w:ascii="Cambria Math" w:hAnsi="Cambria Math"/>
+            </w:rPr>
+            <m:t>°</m:t>
+          </m:r>
+          <m:r>
+            <w:rPr>
+              <w:rFonts w:ascii="Cambria Math" w:hAnsi="Cambria Math"/>
+            </w:rPr>
+            <m:t xml:space="preserve"> </m:t>
+          </m:r>
+          <m:r>
+            <w:rPr>
+              <w:rFonts w:ascii="Cambria Math" w:hAnsi="Cambria Math"/>
+            </w:rPr>
+            <m:t xml:space="preserve">dla </m:t>
+          </m:r>
+          <m:sSub>
+            <m:sSubPr>
+              <m:ctrlPr>
+                <w:rPr>
+                  <w:rFonts w:ascii="Cambria Math" w:hAnsi="Cambria Math"/>
+                  <w:i/>
+                </w:rPr>
+              </m:ctrlPr>
+            </m:sSubPr>
+            <m:e>
+              <m:r>
+                <w:rPr>
+                  <w:rFonts w:ascii="Cambria Math" w:hAnsi="Cambria Math"/>
+                </w:rPr>
+                <m:t>ω</m:t>
+              </m:r>
+            </m:e>
+            <m:sub>
+              <m:r>
+                <w:rPr>
+                  <w:rFonts w:ascii="Cambria Math" w:hAnsi="Cambria Math"/>
+                </w:rPr>
+                <m:t>g</m:t>
+              </m:r>
+            </m:sub>
+          </m:sSub>
+          <m:r>
+            <w:rPr>
+              <w:rFonts w:ascii="Cambria Math" w:hAnsi="Cambria Math"/>
+            </w:rPr>
+            <m:t>=</m:t>
+          </m:r>
+          <m:r>
+            <w:rPr>
+              <w:rFonts w:ascii="Cambria Math" w:hAnsi="Cambria Math"/>
+            </w:rPr>
+            <m:t>18,2</m:t>
+          </m:r>
+          <m:f>
+            <m:fPr>
+              <m:ctrlPr>
+                <w:rPr>
+                  <w:rFonts w:ascii="Cambria Math" w:hAnsi="Cambria Math"/>
+                  <w:i/>
+                </w:rPr>
+              </m:ctrlPr>
+            </m:fPr>
+            <m:num>
+              <m:r>
+                <w:rPr>
+                  <w:rFonts w:ascii="Cambria Math" w:hAnsi="Cambria Math"/>
+                </w:rPr>
+                <m:t>rad</m:t>
+              </m:r>
+            </m:num>
+            <m:den>
+              <m:r>
+                <w:rPr>
+                  <w:rFonts w:ascii="Cambria Math" w:hAnsi="Cambria Math"/>
+                </w:rPr>
+                <m:t>s</m:t>
+              </m:r>
+            </m:den>
+          </m:f>
+        </m:oMath>
+      </m:oMathPara>
+    </w:p>
+    <w:p>
+      <w:pPr>
+        <w:rPr>
+          <w:rFonts w:ascii="Times New Roman" w:hAnsi="Times New Roman"/>
+        </w:rPr>
+      </w:pPr>
+      <m:oMathPara>
+        <m:oMath>
+          <m:r>
+            <w:rPr>
+              <w:rFonts w:ascii="Cambria Math" w:hAnsi="Cambria Math"/>
+            </w:rPr>
+            <m:t>Maksymalne opóźnienie</m:t>
+          </m:r>
+          <m:r>
+            <w:rPr>
+              <w:rFonts w:ascii="Cambria Math" w:hAnsi="Cambria Math"/>
+            </w:rPr>
+            <m:t>:-</m:t>
+          </m:r>
+        </m:oMath>
+      </m:oMathPara>
+    </w:p>
+    <w:p>
+      <w:pPr>
+        <w:spacing w:before="0" w:after="0"/>
+        <w:jc w:val="left"/>
+        <w:rPr>
+          <w:rFonts w:ascii="Times New Roman" w:eastAsia="Times New Roman" w:hAnsi="Times New Roman"/>
+          <w:bCs w:val="0"/>
+          <w:lang w:eastAsia="pl-PL"/>
+        </w:rPr>
+      </w:pPr>
+      <w:r>
+        <w:rPr>
+          <w:rFonts w:ascii="Times New Roman" w:hAnsi="Times New Roman"/>
+        </w:rPr>
+        <w:t xml:space="preserve">Wyznaczone powyżej parametry dla układu otwartego i zamkniętego zostały </w:t>
+      </w:r>
+      <w:r>
+        <w:rPr>
+          <w:rFonts w:ascii="Times New Roman" w:hAnsi="Times New Roman"/>
+        </w:rPr>
+        <w:t>sprawdzone</w:t>
+      </w:r>
+      <w:r>
+        <w:rPr>
+          <w:rFonts w:ascii="Times New Roman" w:hAnsi="Times New Roman"/>
+        </w:rPr>
+        <w:t xml:space="preserve"> za pomocą funkcji </w:t>
+      </w:r>
+      <w:proofErr w:type="spellStart"/>
+      <w:r>
+        <w:rPr>
+          <w:rFonts w:ascii="Times New Roman" w:hAnsi="Times New Roman"/>
+          <w:i/>
+          <w:iCs/>
+        </w:rPr>
+        <w:t>margin</w:t>
+      </w:r>
+      <w:proofErr w:type="spellEnd"/>
+      <w:r>
+        <w:rPr>
+          <w:rFonts w:ascii="Times New Roman" w:hAnsi="Times New Roman"/>
+          <w:i/>
+          <w:iCs/>
+        </w:rPr>
+        <w:t>()</w:t>
+      </w:r>
+      <w:r>
+        <w:rPr>
+          <w:rFonts w:ascii="Times New Roman" w:hAnsi="Times New Roman"/>
+        </w:rPr>
+        <w:t xml:space="preserve"> dostępnej w oprogramowaniu MATLAB</w:t>
+      </w:r>
+      <w:r>
+        <w:rPr>
+          <w:rFonts w:ascii="Times New Roman" w:hAnsi="Times New Roman"/>
+        </w:rPr>
+        <w:t xml:space="preserve"> skąd zostały podane informacje dotyczące zapasu modułu oraz fazy. Korzystając z funkcji </w:t>
+      </w:r>
+      <w:proofErr w:type="spellStart"/>
+      <w:r>
+        <w:rPr>
+          <w:rFonts w:ascii="Times New Roman" w:eastAsia="Times New Roman" w:hAnsi="Times New Roman"/>
+          <w:bCs w:val="0"/>
+          <w:i/>
+          <w:iCs/>
+          <w:lang w:eastAsia="pl-PL"/>
+        </w:rPr>
+        <w:t>isstable</w:t>
+      </w:r>
+      <w:proofErr w:type="spellEnd"/>
+      <w:r>
+        <w:rPr>
+          <w:rFonts w:ascii="Times New Roman" w:eastAsia="Times New Roman" w:hAnsi="Times New Roman"/>
+          <w:bCs w:val="0"/>
+          <w:i/>
+          <w:iCs/>
+          <w:lang w:eastAsia="pl-PL"/>
+        </w:rPr>
+        <w:t>()</w:t>
+      </w:r>
+      <w:r>
+        <w:rPr>
+          <w:rFonts w:ascii="Times New Roman" w:eastAsia="Times New Roman" w:hAnsi="Times New Roman"/>
+          <w:bCs w:val="0"/>
+          <w:i/>
+          <w:iCs/>
+          <w:lang w:eastAsia="pl-PL"/>
+        </w:rPr>
+        <w:t xml:space="preserve"> </w:t>
+      </w:r>
+      <w:r>
+        <w:rPr>
+          <w:rFonts w:ascii="Times New Roman" w:eastAsia="Times New Roman" w:hAnsi="Times New Roman"/>
+          <w:bCs w:val="0"/>
+          <w:lang w:eastAsia="pl-PL"/>
+        </w:rPr>
+        <w:t xml:space="preserve">ostatecznie </w:t>
+      </w:r>
+      <w:r>
+        <w:rPr>
+          <w:rFonts w:ascii="Times New Roman" w:eastAsia="Times New Roman" w:hAnsi="Times New Roman"/>
+          <w:bCs w:val="0"/>
+          <w:lang w:eastAsia="pl-PL"/>
+        </w:rPr>
+        <w:t>określiliśmy</w:t>
+      </w:r>
+      <w:r>
+        <w:rPr>
+          <w:rFonts w:ascii="Times New Roman" w:eastAsia="Times New Roman" w:hAnsi="Times New Roman"/>
+          <w:bCs w:val="0"/>
+          <w:lang w:eastAsia="pl-PL"/>
+        </w:rPr>
+        <w:t xml:space="preserve"> stabilność układów.</w:t>
+      </w:r>
+    </w:p>
+    <w:p>
+      <w:pPr>
+        <w:spacing w:before="0" w:after="0"/>
+        <w:jc w:val="left"/>
+        <w:rPr>
+          <w:rFonts w:ascii="Times New Roman" w:eastAsia="Times New Roman" w:hAnsi="Times New Roman"/>
+          <w:bCs w:val="0"/>
+          <w:lang w:eastAsia="pl-PL"/>
+        </w:rPr>
+      </w:pPr>
+    </w:p>
+    <w:p>
+      <w:pPr>
+        <w:spacing w:before="0" w:after="0"/>
+        <w:jc w:val="center"/>
+        <w:rPr>
+          <w:rFonts w:ascii="Times New Roman" w:eastAsia="Times New Roman" w:hAnsi="Times New Roman"/>
+          <w:bCs w:val="0"/>
+          <w:sz w:val="20"/>
+          <w:szCs w:val="20"/>
+          <w:lang w:eastAsia="pl-PL"/>
+        </w:rPr>
+      </w:pPr>
+      <w:r>
+        <w:rPr>
+          <w:rFonts w:ascii="Times New Roman" w:eastAsia="Times New Roman" w:hAnsi="Times New Roman"/>
+          <w:bCs w:val="0"/>
+          <w:sz w:val="20"/>
+          <w:szCs w:val="20"/>
+          <w:lang w:eastAsia="pl-PL"/>
+        </w:rPr>
+        <w:drawing>
+          <wp:inline distT="0" distB="0" distL="0" distR="0" wp14:anchorId="03C0FDDB" wp14:editId="3941A60E">
+            <wp:extent cx="2505425" cy="390580"/>
+            <wp:effectExtent l="38100" t="38100" r="85725" b="104775"/>
+            <wp:docPr id="1029856514" name="Obraz 1"/>
+            <wp:cNvGraphicFramePr>
+              <a:graphicFrameLocks xmlns:a="http://schemas.openxmlformats.org/drawingml/2006/main" noChangeAspect="1"/>
+            </wp:cNvGraphicFramePr>
+            <a:graphic xmlns:a="http://schemas.openxmlformats.org/drawingml/2006/main">
+              <a:graphicData uri="http://schemas.openxmlformats.org/drawingml/2006/picture">
+                <pic:pic xmlns:pic="http://schemas.openxmlformats.org/drawingml/2006/picture">
+                  <pic:nvPicPr>
+                    <pic:cNvPr id="1029856514" name=""/>
+                    <pic:cNvPicPr/>
+                  </pic:nvPicPr>
+                  <pic:blipFill>
+                    <a:blip r:embed="rId44"/>
+                    <a:stretch>
+                      <a:fillRect/>
+                    </a:stretch>
+                  </pic:blipFill>
+                  <pic:spPr>
+                    <a:xfrm>
+                      <a:off x="0" y="0"/>
+                      <a:ext cx="2505425" cy="390580"/>
+                    </a:xfrm>
+                    <a:prstGeom prst="rect">
+                      <a:avLst/>
+                    </a:prstGeom>
+                    <a:effectLst>
+                      <a:outerShdw blurRad="50800" dist="38100" dir="2700000" algn="tl" rotWithShape="0">
+                        <a:prstClr val="black">
+                          <a:alpha val="40000"/>
+                        </a:prstClr>
+                      </a:outerShdw>
+                    </a:effectLst>
+                  </pic:spPr>
+                </pic:pic>
+              </a:graphicData>
+            </a:graphic>
+          </wp:inline>
+        </w:drawing>
+      </w:r>
     </w:p>
     <w:p>
       <w:pPr>
@@ -15108,7 +16627,7 @@
       </w:pPr>
     </w:p>
     <w:sectPr>
-      <w:footerReference w:type="default" r:id="rId36"/>
+      <w:footerReference w:type="default" r:id="rId45"/>
       <w:pgSz w:w="11906" w:h="16838"/>
       <w:pgMar w:top="1417" w:right="1417" w:bottom="1417" w:left="1417" w:header="708" w:footer="708" w:gutter="0"/>
       <w:cols w:space="708"/>

</xml_diff>